<commit_message>
updated the test case document, and added some comments to the test files
</commit_message>
<xml_diff>
--- a/Satisfiability of Test Cases.docx
+++ b/Satisfiability of Test Cases.docx
@@ -908,7 +908,7 @@
                 <w:sz w:val="18"/>
                 <w:szCs w:val="18"/>
               </w:rPr>
-              <w:t>5</w:t>
+              <w:t>6</w:t>
             </w:r>
           </w:p>
         </w:tc>
@@ -1289,7 +1289,17 @@
                 <w:sz w:val="18"/>
                 <w:szCs w:val="18"/>
               </w:rPr>
-              <w:t xml:space="preserve">Not returning satisfiable </w:t>
+              <w:t>Should be unsatisfiable because shelves are in the way and can’t be moved.</w:t>
+            </w:r>
+            <w:bookmarkStart w:id="0" w:name="_GoBack"/>
+            <w:bookmarkEnd w:id="0"/>
+            <w:r>
+              <w:rPr>
+                <w:rFonts w:ascii="Helvetica" w:eastAsia="Times New Roman" w:hAnsi="Helvetica" w:cs="Times New Roman"/>
+                <w:sz w:val="18"/>
+                <w:szCs w:val="18"/>
+              </w:rPr>
+              <w:t xml:space="preserve"> </w:t>
             </w:r>
           </w:p>
         </w:tc>
@@ -1606,7 +1616,7 @@
                 <w:sz w:val="18"/>
                 <w:szCs w:val="18"/>
               </w:rPr>
-              <w:t>N/A</w:t>
+              <w:t>7</w:t>
             </w:r>
           </w:p>
         </w:tc>
@@ -1641,7 +1651,15 @@
                 <w:sz w:val="18"/>
                 <w:szCs w:val="18"/>
               </w:rPr>
-              <w:t xml:space="preserve">Not returning satisfiable </w:t>
+              <w:t>Working!</w:t>
+            </w:r>
+            <w:r>
+              <w:rPr>
+                <w:rFonts w:ascii="Helvetica" w:eastAsia="Times New Roman" w:hAnsi="Helvetica" w:cs="Times New Roman"/>
+                <w:sz w:val="18"/>
+                <w:szCs w:val="18"/>
+              </w:rPr>
+              <w:t xml:space="preserve"> </w:t>
             </w:r>
           </w:p>
         </w:tc>
@@ -1836,7 +1854,7 @@
                 <w:sz w:val="18"/>
                 <w:szCs w:val="18"/>
               </w:rPr>
-              <w:t>N/A</w:t>
+              <w:t>10</w:t>
             </w:r>
           </w:p>
         </w:tc>
@@ -1871,7 +1889,15 @@
                 <w:sz w:val="18"/>
                 <w:szCs w:val="18"/>
               </w:rPr>
-              <w:t xml:space="preserve">Not returning satisfiable </w:t>
+              <w:t>Working!</w:t>
+            </w:r>
+            <w:r>
+              <w:rPr>
+                <w:rFonts w:ascii="Helvetica" w:eastAsia="Times New Roman" w:hAnsi="Helvetica" w:cs="Times New Roman"/>
+                <w:sz w:val="18"/>
+                <w:szCs w:val="18"/>
+              </w:rPr>
+              <w:t xml:space="preserve"> </w:t>
             </w:r>
           </w:p>
         </w:tc>
@@ -2181,7 +2207,7 @@
                 <w:sz w:val="18"/>
                 <w:szCs w:val="18"/>
               </w:rPr>
-              <w:t>N/A</w:t>
+              <w:t>6</w:t>
             </w:r>
           </w:p>
         </w:tc>
@@ -2217,7 +2243,7 @@
                 <w:sz w:val="18"/>
                 <w:szCs w:val="18"/>
               </w:rPr>
-              <w:t>Not returning satisfiable, may be too intense of a case</w:t>
+              <w:t>Working!</w:t>
             </w:r>
           </w:p>
         </w:tc>
@@ -2643,8 +2669,6 @@
               </w:rPr>
               <w:t>N/A</w:t>
             </w:r>
-            <w:bookmarkStart w:id="0" w:name="_GoBack"/>
-            <w:bookmarkEnd w:id="0"/>
           </w:p>
         </w:tc>
         <w:tc>
@@ -2793,23 +2817,7 @@
                 <w:sz w:val="18"/>
                 <w:szCs w:val="18"/>
               </w:rPr>
-              <w:t xml:space="preserve">Not returning satisfiable, </w:t>
-            </w:r>
-            <w:r>
-              <w:rPr>
-                <w:rFonts w:ascii="Helvetica" w:eastAsia="Times New Roman" w:hAnsi="Helvetica" w:cs="Times New Roman"/>
-                <w:sz w:val="18"/>
-                <w:szCs w:val="18"/>
-              </w:rPr>
-              <w:t>may be</w:t>
-            </w:r>
-            <w:r>
-              <w:rPr>
-                <w:rFonts w:ascii="Helvetica" w:eastAsia="Times New Roman" w:hAnsi="Helvetica" w:cs="Times New Roman"/>
-                <w:sz w:val="18"/>
-                <w:szCs w:val="18"/>
-              </w:rPr>
-              <w:t xml:space="preserve"> too intense of a case</w:t>
+              <w:t>Not returning satisfiable, may be too intense of a case</w:t>
             </w:r>
           </w:p>
         </w:tc>
@@ -2839,7 +2847,7 @@
     </w:rPrDefault>
     <w:pPrDefault/>
   </w:docDefaults>
-  <w:latentStyles w:defLockedState="0" w:defUIPriority="99" w:defSemiHidden="0" w:defUnhideWhenUsed="0" w:defQFormat="0" w:count="377">
+  <w:latentStyles w:defLockedState="0" w:defUIPriority="99" w:defSemiHidden="0" w:defUnhideWhenUsed="0" w:defQFormat="0" w:count="375">
     <w:lsdException w:name="Normal" w:uiPriority="0" w:qFormat="1"/>
     <w:lsdException w:name="heading 1" w:uiPriority="9" w:qFormat="1"/>
     <w:lsdException w:name="heading 2" w:semiHidden="1" w:uiPriority="9" w:unhideWhenUsed="1" w:qFormat="1"/>
@@ -3215,8 +3223,6 @@
     <w:lsdException w:name="Smart Hyperlink" w:semiHidden="1" w:unhideWhenUsed="1"/>
     <w:lsdException w:name="Hashtag" w:semiHidden="1" w:unhideWhenUsed="1"/>
     <w:lsdException w:name="Unresolved Mention" w:semiHidden="1" w:unhideWhenUsed="1"/>
-    <w:lsdException w:name="Smart Link" w:semiHidden="1" w:unhideWhenUsed="1"/>
-    <w:lsdException w:name="Smart Link Error" w:semiHidden="1" w:unhideWhenUsed="1"/>
   </w:latentStyles>
   <w:style w:type="paragraph" w:default="1" w:styleId="Normal">
     <w:name w:val="Normal"/>

</xml_diff>

<commit_message>
added a few more updated comments
</commit_message>
<xml_diff>
--- a/Satisfiability of Test Cases.docx
+++ b/Satisfiability of Test Cases.docx
@@ -1291,8 +1291,6 @@
               </w:rPr>
               <w:t>Should be unsatisfiable because shelves are in the way and can’t be moved.</w:t>
             </w:r>
-            <w:bookmarkStart w:id="0" w:name="_GoBack"/>
-            <w:bookmarkEnd w:id="0"/>
             <w:r>
               <w:rPr>
                 <w:rFonts w:ascii="Helvetica" w:eastAsia="Times New Roman" w:hAnsi="Helvetica" w:cs="Times New Roman"/>
@@ -1334,6 +1332,8 @@
                 <w:szCs w:val="20"/>
               </w:rPr>
             </w:pPr>
+            <w:bookmarkStart w:id="0" w:name="_GoBack"/>
+            <w:bookmarkEnd w:id="0"/>
             <w:r>
               <w:rPr>
                 <w:rFonts w:ascii="Helvetica Neue" w:eastAsia="Times New Roman" w:hAnsi="Helvetica Neue" w:cs="Times New Roman"/>
@@ -1378,7 +1378,15 @@
                 <w:sz w:val="18"/>
                 <w:szCs w:val="18"/>
               </w:rPr>
-              <w:t>12</w:t>
+              <w:t>1</w:t>
+            </w:r>
+            <w:r>
+              <w:rPr>
+                <w:rFonts w:ascii="Helvetica" w:eastAsia="Times New Roman" w:hAnsi="Helvetica" w:cs="Times New Roman"/>
+                <w:sz w:val="18"/>
+                <w:szCs w:val="18"/>
+              </w:rPr>
+              <w:t>1</w:t>
             </w:r>
           </w:p>
         </w:tc>
@@ -1493,7 +1501,7 @@
                 <w:sz w:val="18"/>
                 <w:szCs w:val="18"/>
               </w:rPr>
-              <w:t>17?</w:t>
+              <w:t>12</w:t>
             </w:r>
           </w:p>
         </w:tc>
@@ -1529,15 +1537,7 @@
                 <w:sz w:val="18"/>
                 <w:szCs w:val="18"/>
               </w:rPr>
-              <w:t xml:space="preserve">Should only take about 13 steps, but is not </w:t>
-            </w:r>
-            <w:r>
-              <w:rPr>
-                <w:rFonts w:ascii="Helvetica" w:eastAsia="Times New Roman" w:hAnsi="Helvetica" w:cs="Times New Roman"/>
-                <w:sz w:val="18"/>
-                <w:szCs w:val="18"/>
-              </w:rPr>
-              <w:t>returning satisfiable in that number of steps</w:t>
+              <w:t>Working! (but had to move the shelves in closer to make the time more manageable)</w:t>
             </w:r>
           </w:p>
         </w:tc>
@@ -1692,6 +1692,7 @@
                 <w:rFonts w:ascii="Times New Roman" w:eastAsia="Times New Roman" w:hAnsi="Times New Roman" w:cs="Times New Roman"/>
                 <w:sz w:val="20"/>
                 <w:szCs w:val="20"/>
+                <w:highlight w:val="yellow"/>
               </w:rPr>
             </w:pPr>
             <w:r>
@@ -1702,6 +1703,7 @@
                 <w:color w:val="000000"/>
                 <w:sz w:val="20"/>
                 <w:szCs w:val="20"/>
+                <w:highlight w:val="yellow"/>
               </w:rPr>
               <w:t>case14.asp</w:t>
             </w:r>
@@ -1731,13 +1733,15 @@
                 <w:rFonts w:ascii="Helvetica" w:eastAsia="Times New Roman" w:hAnsi="Helvetica" w:cs="Times New Roman"/>
                 <w:sz w:val="18"/>
                 <w:szCs w:val="18"/>
-              </w:rPr>
-            </w:pPr>
-            <w:r>
-              <w:rPr>
-                <w:rFonts w:ascii="Helvetica" w:eastAsia="Times New Roman" w:hAnsi="Helvetica" w:cs="Times New Roman"/>
-                <w:sz w:val="18"/>
-                <w:szCs w:val="18"/>
+                <w:highlight w:val="yellow"/>
+              </w:rPr>
+            </w:pPr>
+            <w:r>
+              <w:rPr>
+                <w:rFonts w:ascii="Helvetica" w:eastAsia="Times New Roman" w:hAnsi="Helvetica" w:cs="Times New Roman"/>
+                <w:sz w:val="18"/>
+                <w:szCs w:val="18"/>
+                <w:highlight w:val="yellow"/>
               </w:rPr>
               <w:t>N/A</w:t>
             </w:r>
@@ -1767,13 +1771,15 @@
                 <w:rFonts w:ascii="Helvetica" w:eastAsia="Times New Roman" w:hAnsi="Helvetica" w:cs="Times New Roman"/>
                 <w:sz w:val="18"/>
                 <w:szCs w:val="18"/>
-              </w:rPr>
-            </w:pPr>
-            <w:r>
-              <w:rPr>
-                <w:rFonts w:ascii="Helvetica" w:eastAsia="Times New Roman" w:hAnsi="Helvetica" w:cs="Times New Roman"/>
-                <w:sz w:val="18"/>
-                <w:szCs w:val="18"/>
+                <w:highlight w:val="yellow"/>
+              </w:rPr>
+            </w:pPr>
+            <w:r>
+              <w:rPr>
+                <w:rFonts w:ascii="Helvetica" w:eastAsia="Times New Roman" w:hAnsi="Helvetica" w:cs="Times New Roman"/>
+                <w:sz w:val="18"/>
+                <w:szCs w:val="18"/>
+                <w:highlight w:val="yellow"/>
               </w:rPr>
               <w:t xml:space="preserve">Not returning satisfiable </w:t>
             </w:r>

</xml_diff>

<commit_message>
added some comments for more passing test cases
</commit_message>
<xml_diff>
--- a/Satisfiability of Test Cases.docx
+++ b/Satisfiability of Test Cases.docx
@@ -1332,8 +1332,6 @@
                 <w:szCs w:val="20"/>
               </w:rPr>
             </w:pPr>
-            <w:bookmarkStart w:id="0" w:name="_GoBack"/>
-            <w:bookmarkEnd w:id="0"/>
             <w:r>
               <w:rPr>
                 <w:rFonts w:ascii="Helvetica Neue" w:eastAsia="Times New Roman" w:hAnsi="Helvetica Neue" w:cs="Times New Roman"/>
@@ -1692,7 +1690,6 @@
                 <w:rFonts w:ascii="Times New Roman" w:eastAsia="Times New Roman" w:hAnsi="Times New Roman" w:cs="Times New Roman"/>
                 <w:sz w:val="20"/>
                 <w:szCs w:val="20"/>
-                <w:highlight w:val="yellow"/>
               </w:rPr>
             </w:pPr>
             <w:r>
@@ -1703,7 +1700,6 @@
                 <w:color w:val="000000"/>
                 <w:sz w:val="20"/>
                 <w:szCs w:val="20"/>
-                <w:highlight w:val="yellow"/>
               </w:rPr>
               <w:t>case14.asp</w:t>
             </w:r>
@@ -1733,15 +1729,13 @@
                 <w:rFonts w:ascii="Helvetica" w:eastAsia="Times New Roman" w:hAnsi="Helvetica" w:cs="Times New Roman"/>
                 <w:sz w:val="18"/>
                 <w:szCs w:val="18"/>
-                <w:highlight w:val="yellow"/>
-              </w:rPr>
-            </w:pPr>
-            <w:r>
-              <w:rPr>
-                <w:rFonts w:ascii="Helvetica" w:eastAsia="Times New Roman" w:hAnsi="Helvetica" w:cs="Times New Roman"/>
-                <w:sz w:val="18"/>
-                <w:szCs w:val="18"/>
-                <w:highlight w:val="yellow"/>
+              </w:rPr>
+            </w:pPr>
+            <w:r>
+              <w:rPr>
+                <w:rFonts w:ascii="Helvetica" w:eastAsia="Times New Roman" w:hAnsi="Helvetica" w:cs="Times New Roman"/>
+                <w:sz w:val="18"/>
+                <w:szCs w:val="18"/>
               </w:rPr>
               <w:t>N/A</w:t>
             </w:r>
@@ -1771,15 +1765,13 @@
                 <w:rFonts w:ascii="Helvetica" w:eastAsia="Times New Roman" w:hAnsi="Helvetica" w:cs="Times New Roman"/>
                 <w:sz w:val="18"/>
                 <w:szCs w:val="18"/>
-                <w:highlight w:val="yellow"/>
-              </w:rPr>
-            </w:pPr>
-            <w:r>
-              <w:rPr>
-                <w:rFonts w:ascii="Helvetica" w:eastAsia="Times New Roman" w:hAnsi="Helvetica" w:cs="Times New Roman"/>
-                <w:sz w:val="18"/>
-                <w:szCs w:val="18"/>
-                <w:highlight w:val="yellow"/>
+              </w:rPr>
+            </w:pPr>
+            <w:r>
+              <w:rPr>
+                <w:rFonts w:ascii="Helvetica" w:eastAsia="Times New Roman" w:hAnsi="Helvetica" w:cs="Times New Roman"/>
+                <w:sz w:val="18"/>
+                <w:szCs w:val="18"/>
               </w:rPr>
               <w:t xml:space="preserve">Not returning satisfiable </w:t>
             </w:r>
@@ -2558,7 +2550,7 @@
                 <w:sz w:val="18"/>
                 <w:szCs w:val="18"/>
               </w:rPr>
-              <w:t>N/A</w:t>
+              <w:t>12</w:t>
             </w:r>
           </w:p>
         </w:tc>
@@ -2593,7 +2585,15 @@
                 <w:sz w:val="18"/>
                 <w:szCs w:val="18"/>
               </w:rPr>
-              <w:t xml:space="preserve">Not returning satisfiable </w:t>
+              <w:t>Working!</w:t>
+            </w:r>
+            <w:r>
+              <w:rPr>
+                <w:rFonts w:ascii="Helvetica" w:eastAsia="Times New Roman" w:hAnsi="Helvetica" w:cs="Times New Roman"/>
+                <w:sz w:val="18"/>
+                <w:szCs w:val="18"/>
+              </w:rPr>
+              <w:t xml:space="preserve"> </w:t>
             </w:r>
           </w:p>
         </w:tc>
@@ -2673,7 +2673,7 @@
                 <w:sz w:val="18"/>
                 <w:szCs w:val="18"/>
               </w:rPr>
-              <w:t>N/A</w:t>
+              <w:t>11</w:t>
             </w:r>
           </w:p>
         </w:tc>
@@ -2709,7 +2709,1408 @@
                 <w:sz w:val="18"/>
                 <w:szCs w:val="18"/>
               </w:rPr>
-              <w:t>Should be solvable in about 11-12 steps</w:t>
+              <w:t>Working!</w:t>
+            </w:r>
+          </w:p>
+          <w:p>
+            <w:pPr>
+              <w:rPr>
+                <w:rFonts w:ascii="Helvetica" w:eastAsia="Times New Roman" w:hAnsi="Helvetica" w:cs="Times New Roman"/>
+                <w:sz w:val="18"/>
+                <w:szCs w:val="18"/>
+              </w:rPr>
+            </w:pPr>
+            <w:r>
+              <w:rPr>
+                <w:rFonts w:ascii="Helvetica" w:eastAsia="Times New Roman" w:hAnsi="Helvetica" w:cs="Times New Roman"/>
+                <w:sz w:val="18"/>
+                <w:szCs w:val="18"/>
+              </w:rPr>
+              <w:t>occurs(object(robot,1</w:t>
+            </w:r>
+            <w:proofErr w:type="gramStart"/>
+            <w:r>
+              <w:rPr>
+                <w:rFonts w:ascii="Helvetica" w:eastAsia="Times New Roman" w:hAnsi="Helvetica" w:cs="Times New Roman"/>
+                <w:sz w:val="18"/>
+                <w:szCs w:val="18"/>
+              </w:rPr>
+              <w:t>),pickup</w:t>
+            </w:r>
+            <w:proofErr w:type="gramEnd"/>
+            <w:r>
+              <w:rPr>
+                <w:rFonts w:ascii="Helvetica" w:eastAsia="Times New Roman" w:hAnsi="Helvetica" w:cs="Times New Roman"/>
+                <w:sz w:val="18"/>
+                <w:szCs w:val="18"/>
+              </w:rPr>
+              <w:t>,1)</w:t>
+            </w:r>
+          </w:p>
+          <w:p>
+            <w:pPr>
+              <w:rPr>
+                <w:rFonts w:ascii="Helvetica" w:eastAsia="Times New Roman" w:hAnsi="Helvetica" w:cs="Times New Roman"/>
+                <w:sz w:val="18"/>
+                <w:szCs w:val="18"/>
+              </w:rPr>
+            </w:pPr>
+            <w:r>
+              <w:rPr>
+                <w:rFonts w:ascii="Helvetica" w:eastAsia="Times New Roman" w:hAnsi="Helvetica" w:cs="Times New Roman"/>
+                <w:sz w:val="18"/>
+                <w:szCs w:val="18"/>
+              </w:rPr>
+              <w:t>occurs(object(robot,2</w:t>
+            </w:r>
+            <w:proofErr w:type="gramStart"/>
+            <w:r>
+              <w:rPr>
+                <w:rFonts w:ascii="Helvetica" w:eastAsia="Times New Roman" w:hAnsi="Helvetica" w:cs="Times New Roman"/>
+                <w:sz w:val="18"/>
+                <w:szCs w:val="18"/>
+              </w:rPr>
+              <w:t>),pickup</w:t>
+            </w:r>
+            <w:proofErr w:type="gramEnd"/>
+            <w:r>
+              <w:rPr>
+                <w:rFonts w:ascii="Helvetica" w:eastAsia="Times New Roman" w:hAnsi="Helvetica" w:cs="Times New Roman"/>
+                <w:sz w:val="18"/>
+                <w:szCs w:val="18"/>
+              </w:rPr>
+              <w:t>,1)</w:t>
+            </w:r>
+          </w:p>
+          <w:p>
+            <w:pPr>
+              <w:rPr>
+                <w:rFonts w:ascii="Helvetica" w:eastAsia="Times New Roman" w:hAnsi="Helvetica" w:cs="Times New Roman"/>
+                <w:sz w:val="18"/>
+                <w:szCs w:val="18"/>
+              </w:rPr>
+            </w:pPr>
+            <w:r>
+              <w:rPr>
+                <w:rFonts w:ascii="Helvetica" w:eastAsia="Times New Roman" w:hAnsi="Helvetica" w:cs="Times New Roman"/>
+                <w:sz w:val="18"/>
+                <w:szCs w:val="18"/>
+              </w:rPr>
+              <w:t>occurs(object(robot,3</w:t>
+            </w:r>
+            <w:proofErr w:type="gramStart"/>
+            <w:r>
+              <w:rPr>
+                <w:rFonts w:ascii="Helvetica" w:eastAsia="Times New Roman" w:hAnsi="Helvetica" w:cs="Times New Roman"/>
+                <w:sz w:val="18"/>
+                <w:szCs w:val="18"/>
+              </w:rPr>
+              <w:t>),pickup</w:t>
+            </w:r>
+            <w:proofErr w:type="gramEnd"/>
+            <w:r>
+              <w:rPr>
+                <w:rFonts w:ascii="Helvetica" w:eastAsia="Times New Roman" w:hAnsi="Helvetica" w:cs="Times New Roman"/>
+                <w:sz w:val="18"/>
+                <w:szCs w:val="18"/>
+              </w:rPr>
+              <w:t>,1)</w:t>
+            </w:r>
+          </w:p>
+          <w:p>
+            <w:pPr>
+              <w:rPr>
+                <w:rFonts w:ascii="Helvetica" w:eastAsia="Times New Roman" w:hAnsi="Helvetica" w:cs="Times New Roman"/>
+                <w:sz w:val="18"/>
+                <w:szCs w:val="18"/>
+              </w:rPr>
+            </w:pPr>
+            <w:r>
+              <w:rPr>
+                <w:rFonts w:ascii="Helvetica" w:eastAsia="Times New Roman" w:hAnsi="Helvetica" w:cs="Times New Roman"/>
+                <w:sz w:val="18"/>
+                <w:szCs w:val="18"/>
+              </w:rPr>
+              <w:t>occurs(object(robot,4</w:t>
+            </w:r>
+            <w:proofErr w:type="gramStart"/>
+            <w:r>
+              <w:rPr>
+                <w:rFonts w:ascii="Helvetica" w:eastAsia="Times New Roman" w:hAnsi="Helvetica" w:cs="Times New Roman"/>
+                <w:sz w:val="18"/>
+                <w:szCs w:val="18"/>
+              </w:rPr>
+              <w:t>),pickup</w:t>
+            </w:r>
+            <w:proofErr w:type="gramEnd"/>
+            <w:r>
+              <w:rPr>
+                <w:rFonts w:ascii="Helvetica" w:eastAsia="Times New Roman" w:hAnsi="Helvetica" w:cs="Times New Roman"/>
+                <w:sz w:val="18"/>
+                <w:szCs w:val="18"/>
+              </w:rPr>
+              <w:t>,1)</w:t>
+            </w:r>
+          </w:p>
+          <w:p>
+            <w:pPr>
+              <w:rPr>
+                <w:rFonts w:ascii="Helvetica" w:eastAsia="Times New Roman" w:hAnsi="Helvetica" w:cs="Times New Roman"/>
+                <w:sz w:val="18"/>
+                <w:szCs w:val="18"/>
+              </w:rPr>
+            </w:pPr>
+            <w:r>
+              <w:rPr>
+                <w:rFonts w:ascii="Helvetica" w:eastAsia="Times New Roman" w:hAnsi="Helvetica" w:cs="Times New Roman"/>
+                <w:sz w:val="18"/>
+                <w:szCs w:val="18"/>
+              </w:rPr>
+              <w:lastRenderedPageBreak/>
+              <w:t>occurs(object(robot,1</w:t>
+            </w:r>
+            <w:proofErr w:type="gramStart"/>
+            <w:r>
+              <w:rPr>
+                <w:rFonts w:ascii="Helvetica" w:eastAsia="Times New Roman" w:hAnsi="Helvetica" w:cs="Times New Roman"/>
+                <w:sz w:val="18"/>
+                <w:szCs w:val="18"/>
+              </w:rPr>
+              <w:t>),move</w:t>
+            </w:r>
+            <w:proofErr w:type="gramEnd"/>
+            <w:r>
+              <w:rPr>
+                <w:rFonts w:ascii="Helvetica" w:eastAsia="Times New Roman" w:hAnsi="Helvetica" w:cs="Times New Roman"/>
+                <w:sz w:val="18"/>
+                <w:szCs w:val="18"/>
+              </w:rPr>
+              <w:t>(1,0),2)</w:t>
+            </w:r>
+          </w:p>
+          <w:p>
+            <w:pPr>
+              <w:rPr>
+                <w:rFonts w:ascii="Helvetica" w:eastAsia="Times New Roman" w:hAnsi="Helvetica" w:cs="Times New Roman"/>
+                <w:sz w:val="18"/>
+                <w:szCs w:val="18"/>
+              </w:rPr>
+            </w:pPr>
+            <w:r>
+              <w:rPr>
+                <w:rFonts w:ascii="Helvetica" w:eastAsia="Times New Roman" w:hAnsi="Helvetica" w:cs="Times New Roman"/>
+                <w:sz w:val="18"/>
+                <w:szCs w:val="18"/>
+              </w:rPr>
+              <w:t>occurs(object(robot,2</w:t>
+            </w:r>
+            <w:proofErr w:type="gramStart"/>
+            <w:r>
+              <w:rPr>
+                <w:rFonts w:ascii="Helvetica" w:eastAsia="Times New Roman" w:hAnsi="Helvetica" w:cs="Times New Roman"/>
+                <w:sz w:val="18"/>
+                <w:szCs w:val="18"/>
+              </w:rPr>
+              <w:t>),move</w:t>
+            </w:r>
+            <w:proofErr w:type="gramEnd"/>
+            <w:r>
+              <w:rPr>
+                <w:rFonts w:ascii="Helvetica" w:eastAsia="Times New Roman" w:hAnsi="Helvetica" w:cs="Times New Roman"/>
+                <w:sz w:val="18"/>
+                <w:szCs w:val="18"/>
+              </w:rPr>
+              <w:t>(1,0),2)</w:t>
+            </w:r>
+          </w:p>
+          <w:p>
+            <w:pPr>
+              <w:rPr>
+                <w:rFonts w:ascii="Helvetica" w:eastAsia="Times New Roman" w:hAnsi="Helvetica" w:cs="Times New Roman"/>
+                <w:sz w:val="18"/>
+                <w:szCs w:val="18"/>
+              </w:rPr>
+            </w:pPr>
+            <w:r>
+              <w:rPr>
+                <w:rFonts w:ascii="Helvetica" w:eastAsia="Times New Roman" w:hAnsi="Helvetica" w:cs="Times New Roman"/>
+                <w:sz w:val="18"/>
+                <w:szCs w:val="18"/>
+              </w:rPr>
+              <w:t>occurs(object(robot,3</w:t>
+            </w:r>
+            <w:proofErr w:type="gramStart"/>
+            <w:r>
+              <w:rPr>
+                <w:rFonts w:ascii="Helvetica" w:eastAsia="Times New Roman" w:hAnsi="Helvetica" w:cs="Times New Roman"/>
+                <w:sz w:val="18"/>
+                <w:szCs w:val="18"/>
+              </w:rPr>
+              <w:t>),move</w:t>
+            </w:r>
+            <w:proofErr w:type="gramEnd"/>
+            <w:r>
+              <w:rPr>
+                <w:rFonts w:ascii="Helvetica" w:eastAsia="Times New Roman" w:hAnsi="Helvetica" w:cs="Times New Roman"/>
+                <w:sz w:val="18"/>
+                <w:szCs w:val="18"/>
+              </w:rPr>
+              <w:t>(-1,0),2)</w:t>
+            </w:r>
+          </w:p>
+          <w:p>
+            <w:pPr>
+              <w:rPr>
+                <w:rFonts w:ascii="Helvetica" w:eastAsia="Times New Roman" w:hAnsi="Helvetica" w:cs="Times New Roman"/>
+                <w:sz w:val="18"/>
+                <w:szCs w:val="18"/>
+              </w:rPr>
+            </w:pPr>
+            <w:r>
+              <w:rPr>
+                <w:rFonts w:ascii="Helvetica" w:eastAsia="Times New Roman" w:hAnsi="Helvetica" w:cs="Times New Roman"/>
+                <w:sz w:val="18"/>
+                <w:szCs w:val="18"/>
+              </w:rPr>
+              <w:t>occurs(object(robot,4</w:t>
+            </w:r>
+            <w:proofErr w:type="gramStart"/>
+            <w:r>
+              <w:rPr>
+                <w:rFonts w:ascii="Helvetica" w:eastAsia="Times New Roman" w:hAnsi="Helvetica" w:cs="Times New Roman"/>
+                <w:sz w:val="18"/>
+                <w:szCs w:val="18"/>
+              </w:rPr>
+              <w:t>),move</w:t>
+            </w:r>
+            <w:proofErr w:type="gramEnd"/>
+            <w:r>
+              <w:rPr>
+                <w:rFonts w:ascii="Helvetica" w:eastAsia="Times New Roman" w:hAnsi="Helvetica" w:cs="Times New Roman"/>
+                <w:sz w:val="18"/>
+                <w:szCs w:val="18"/>
+              </w:rPr>
+              <w:t>(-1,0),2)</w:t>
+            </w:r>
+          </w:p>
+          <w:p>
+            <w:pPr>
+              <w:rPr>
+                <w:rFonts w:ascii="Helvetica" w:eastAsia="Times New Roman" w:hAnsi="Helvetica" w:cs="Times New Roman"/>
+                <w:sz w:val="18"/>
+                <w:szCs w:val="18"/>
+              </w:rPr>
+            </w:pPr>
+            <w:r>
+              <w:rPr>
+                <w:rFonts w:ascii="Helvetica" w:eastAsia="Times New Roman" w:hAnsi="Helvetica" w:cs="Times New Roman"/>
+                <w:sz w:val="18"/>
+                <w:szCs w:val="18"/>
+              </w:rPr>
+              <w:t>occurs(object(robot,1</w:t>
+            </w:r>
+            <w:proofErr w:type="gramStart"/>
+            <w:r>
+              <w:rPr>
+                <w:rFonts w:ascii="Helvetica" w:eastAsia="Times New Roman" w:hAnsi="Helvetica" w:cs="Times New Roman"/>
+                <w:sz w:val="18"/>
+                <w:szCs w:val="18"/>
+              </w:rPr>
+              <w:t>),deliver</w:t>
+            </w:r>
+            <w:proofErr w:type="gramEnd"/>
+            <w:r>
+              <w:rPr>
+                <w:rFonts w:ascii="Helvetica" w:eastAsia="Times New Roman" w:hAnsi="Helvetica" w:cs="Times New Roman"/>
+                <w:sz w:val="18"/>
+                <w:szCs w:val="18"/>
+              </w:rPr>
+              <w:t>(1,1,500),3)</w:t>
+            </w:r>
+          </w:p>
+          <w:p>
+            <w:pPr>
+              <w:rPr>
+                <w:rFonts w:ascii="Helvetica" w:eastAsia="Times New Roman" w:hAnsi="Helvetica" w:cs="Times New Roman"/>
+                <w:sz w:val="18"/>
+                <w:szCs w:val="18"/>
+              </w:rPr>
+            </w:pPr>
+            <w:r>
+              <w:rPr>
+                <w:rFonts w:ascii="Helvetica" w:eastAsia="Times New Roman" w:hAnsi="Helvetica" w:cs="Times New Roman"/>
+                <w:sz w:val="18"/>
+                <w:szCs w:val="18"/>
+              </w:rPr>
+              <w:t>occurs(object(robot,2</w:t>
+            </w:r>
+            <w:proofErr w:type="gramStart"/>
+            <w:r>
+              <w:rPr>
+                <w:rFonts w:ascii="Helvetica" w:eastAsia="Times New Roman" w:hAnsi="Helvetica" w:cs="Times New Roman"/>
+                <w:sz w:val="18"/>
+                <w:szCs w:val="18"/>
+              </w:rPr>
+              <w:t>),deliver</w:t>
+            </w:r>
+            <w:proofErr w:type="gramEnd"/>
+            <w:r>
+              <w:rPr>
+                <w:rFonts w:ascii="Helvetica" w:eastAsia="Times New Roman" w:hAnsi="Helvetica" w:cs="Times New Roman"/>
+                <w:sz w:val="18"/>
+                <w:szCs w:val="18"/>
+              </w:rPr>
+              <w:t>(2,2,500),3)</w:t>
+            </w:r>
+          </w:p>
+          <w:p>
+            <w:pPr>
+              <w:rPr>
+                <w:rFonts w:ascii="Helvetica" w:eastAsia="Times New Roman" w:hAnsi="Helvetica" w:cs="Times New Roman"/>
+                <w:sz w:val="18"/>
+                <w:szCs w:val="18"/>
+              </w:rPr>
+            </w:pPr>
+            <w:r>
+              <w:rPr>
+                <w:rFonts w:ascii="Helvetica" w:eastAsia="Times New Roman" w:hAnsi="Helvetica" w:cs="Times New Roman"/>
+                <w:sz w:val="18"/>
+                <w:szCs w:val="18"/>
+              </w:rPr>
+              <w:t>occurs(object(robot,3</w:t>
+            </w:r>
+            <w:proofErr w:type="gramStart"/>
+            <w:r>
+              <w:rPr>
+                <w:rFonts w:ascii="Helvetica" w:eastAsia="Times New Roman" w:hAnsi="Helvetica" w:cs="Times New Roman"/>
+                <w:sz w:val="18"/>
+                <w:szCs w:val="18"/>
+              </w:rPr>
+              <w:t>),deliver</w:t>
+            </w:r>
+            <w:proofErr w:type="gramEnd"/>
+            <w:r>
+              <w:rPr>
+                <w:rFonts w:ascii="Helvetica" w:eastAsia="Times New Roman" w:hAnsi="Helvetica" w:cs="Times New Roman"/>
+                <w:sz w:val="18"/>
+                <w:szCs w:val="18"/>
+              </w:rPr>
+              <w:t>(3,3,500),3)</w:t>
+            </w:r>
+          </w:p>
+          <w:p>
+            <w:pPr>
+              <w:rPr>
+                <w:rFonts w:ascii="Helvetica" w:eastAsia="Times New Roman" w:hAnsi="Helvetica" w:cs="Times New Roman"/>
+                <w:sz w:val="18"/>
+                <w:szCs w:val="18"/>
+              </w:rPr>
+            </w:pPr>
+            <w:r>
+              <w:rPr>
+                <w:rFonts w:ascii="Helvetica" w:eastAsia="Times New Roman" w:hAnsi="Helvetica" w:cs="Times New Roman"/>
+                <w:sz w:val="18"/>
+                <w:szCs w:val="18"/>
+              </w:rPr>
+              <w:t>occurs(object(robot,4</w:t>
+            </w:r>
+            <w:proofErr w:type="gramStart"/>
+            <w:r>
+              <w:rPr>
+                <w:rFonts w:ascii="Helvetica" w:eastAsia="Times New Roman" w:hAnsi="Helvetica" w:cs="Times New Roman"/>
+                <w:sz w:val="18"/>
+                <w:szCs w:val="18"/>
+              </w:rPr>
+              <w:t>),deliver</w:t>
+            </w:r>
+            <w:proofErr w:type="gramEnd"/>
+            <w:r>
+              <w:rPr>
+                <w:rFonts w:ascii="Helvetica" w:eastAsia="Times New Roman" w:hAnsi="Helvetica" w:cs="Times New Roman"/>
+                <w:sz w:val="18"/>
+                <w:szCs w:val="18"/>
+              </w:rPr>
+              <w:t>(4,4,500),3)</w:t>
+            </w:r>
+          </w:p>
+          <w:p>
+            <w:pPr>
+              <w:rPr>
+                <w:rFonts w:ascii="Helvetica" w:eastAsia="Times New Roman" w:hAnsi="Helvetica" w:cs="Times New Roman"/>
+                <w:sz w:val="18"/>
+                <w:szCs w:val="18"/>
+              </w:rPr>
+            </w:pPr>
+            <w:r>
+              <w:rPr>
+                <w:rFonts w:ascii="Helvetica" w:eastAsia="Times New Roman" w:hAnsi="Helvetica" w:cs="Times New Roman"/>
+                <w:sz w:val="18"/>
+                <w:szCs w:val="18"/>
+              </w:rPr>
+              <w:t>occurs(object(robot,1</w:t>
+            </w:r>
+            <w:proofErr w:type="gramStart"/>
+            <w:r>
+              <w:rPr>
+                <w:rFonts w:ascii="Helvetica" w:eastAsia="Times New Roman" w:hAnsi="Helvetica" w:cs="Times New Roman"/>
+                <w:sz w:val="18"/>
+                <w:szCs w:val="18"/>
+              </w:rPr>
+              <w:t>),move</w:t>
+            </w:r>
+            <w:proofErr w:type="gramEnd"/>
+            <w:r>
+              <w:rPr>
+                <w:rFonts w:ascii="Helvetica" w:eastAsia="Times New Roman" w:hAnsi="Helvetica" w:cs="Times New Roman"/>
+                <w:sz w:val="18"/>
+                <w:szCs w:val="18"/>
+              </w:rPr>
+              <w:t>(-1,0),4)</w:t>
+            </w:r>
+          </w:p>
+          <w:p>
+            <w:pPr>
+              <w:rPr>
+                <w:rFonts w:ascii="Helvetica" w:eastAsia="Times New Roman" w:hAnsi="Helvetica" w:cs="Times New Roman"/>
+                <w:sz w:val="18"/>
+                <w:szCs w:val="18"/>
+              </w:rPr>
+            </w:pPr>
+            <w:r>
+              <w:rPr>
+                <w:rFonts w:ascii="Helvetica" w:eastAsia="Times New Roman" w:hAnsi="Helvetica" w:cs="Times New Roman"/>
+                <w:sz w:val="18"/>
+                <w:szCs w:val="18"/>
+              </w:rPr>
+              <w:t>occurs(object(robot,2</w:t>
+            </w:r>
+            <w:proofErr w:type="gramStart"/>
+            <w:r>
+              <w:rPr>
+                <w:rFonts w:ascii="Helvetica" w:eastAsia="Times New Roman" w:hAnsi="Helvetica" w:cs="Times New Roman"/>
+                <w:sz w:val="18"/>
+                <w:szCs w:val="18"/>
+              </w:rPr>
+              <w:t>),move</w:t>
+            </w:r>
+            <w:proofErr w:type="gramEnd"/>
+            <w:r>
+              <w:rPr>
+                <w:rFonts w:ascii="Helvetica" w:eastAsia="Times New Roman" w:hAnsi="Helvetica" w:cs="Times New Roman"/>
+                <w:sz w:val="18"/>
+                <w:szCs w:val="18"/>
+              </w:rPr>
+              <w:t>(-1,0),4)</w:t>
+            </w:r>
+          </w:p>
+          <w:p>
+            <w:pPr>
+              <w:rPr>
+                <w:rFonts w:ascii="Helvetica" w:eastAsia="Times New Roman" w:hAnsi="Helvetica" w:cs="Times New Roman"/>
+                <w:sz w:val="18"/>
+                <w:szCs w:val="18"/>
+              </w:rPr>
+            </w:pPr>
+            <w:r>
+              <w:rPr>
+                <w:rFonts w:ascii="Helvetica" w:eastAsia="Times New Roman" w:hAnsi="Helvetica" w:cs="Times New Roman"/>
+                <w:sz w:val="18"/>
+                <w:szCs w:val="18"/>
+              </w:rPr>
+              <w:t>occurs(object(robot,3</w:t>
+            </w:r>
+            <w:proofErr w:type="gramStart"/>
+            <w:r>
+              <w:rPr>
+                <w:rFonts w:ascii="Helvetica" w:eastAsia="Times New Roman" w:hAnsi="Helvetica" w:cs="Times New Roman"/>
+                <w:sz w:val="18"/>
+                <w:szCs w:val="18"/>
+              </w:rPr>
+              <w:t>),move</w:t>
+            </w:r>
+            <w:proofErr w:type="gramEnd"/>
+            <w:r>
+              <w:rPr>
+                <w:rFonts w:ascii="Helvetica" w:eastAsia="Times New Roman" w:hAnsi="Helvetica" w:cs="Times New Roman"/>
+                <w:sz w:val="18"/>
+                <w:szCs w:val="18"/>
+              </w:rPr>
+              <w:t>(1,0),4)</w:t>
+            </w:r>
+          </w:p>
+          <w:p>
+            <w:pPr>
+              <w:rPr>
+                <w:rFonts w:ascii="Helvetica" w:eastAsia="Times New Roman" w:hAnsi="Helvetica" w:cs="Times New Roman"/>
+                <w:sz w:val="18"/>
+                <w:szCs w:val="18"/>
+              </w:rPr>
+            </w:pPr>
+            <w:r>
+              <w:rPr>
+                <w:rFonts w:ascii="Helvetica" w:eastAsia="Times New Roman" w:hAnsi="Helvetica" w:cs="Times New Roman"/>
+                <w:sz w:val="18"/>
+                <w:szCs w:val="18"/>
+              </w:rPr>
+              <w:t>occurs(object(robot,4</w:t>
+            </w:r>
+            <w:proofErr w:type="gramStart"/>
+            <w:r>
+              <w:rPr>
+                <w:rFonts w:ascii="Helvetica" w:eastAsia="Times New Roman" w:hAnsi="Helvetica" w:cs="Times New Roman"/>
+                <w:sz w:val="18"/>
+                <w:szCs w:val="18"/>
+              </w:rPr>
+              <w:t>),move</w:t>
+            </w:r>
+            <w:proofErr w:type="gramEnd"/>
+            <w:r>
+              <w:rPr>
+                <w:rFonts w:ascii="Helvetica" w:eastAsia="Times New Roman" w:hAnsi="Helvetica" w:cs="Times New Roman"/>
+                <w:sz w:val="18"/>
+                <w:szCs w:val="18"/>
+              </w:rPr>
+              <w:t>(1,0),4)</w:t>
+            </w:r>
+          </w:p>
+          <w:p>
+            <w:pPr>
+              <w:rPr>
+                <w:rFonts w:ascii="Helvetica" w:eastAsia="Times New Roman" w:hAnsi="Helvetica" w:cs="Times New Roman"/>
+                <w:sz w:val="18"/>
+                <w:szCs w:val="18"/>
+              </w:rPr>
+            </w:pPr>
+            <w:r>
+              <w:rPr>
+                <w:rFonts w:ascii="Helvetica" w:eastAsia="Times New Roman" w:hAnsi="Helvetica" w:cs="Times New Roman"/>
+                <w:sz w:val="18"/>
+                <w:szCs w:val="18"/>
+              </w:rPr>
+              <w:t>occurs(object(robot,1</w:t>
+            </w:r>
+            <w:proofErr w:type="gramStart"/>
+            <w:r>
+              <w:rPr>
+                <w:rFonts w:ascii="Helvetica" w:eastAsia="Times New Roman" w:hAnsi="Helvetica" w:cs="Times New Roman"/>
+                <w:sz w:val="18"/>
+                <w:szCs w:val="18"/>
+              </w:rPr>
+              <w:t>),putdown</w:t>
+            </w:r>
+            <w:proofErr w:type="gramEnd"/>
+            <w:r>
+              <w:rPr>
+                <w:rFonts w:ascii="Helvetica" w:eastAsia="Times New Roman" w:hAnsi="Helvetica" w:cs="Times New Roman"/>
+                <w:sz w:val="18"/>
+                <w:szCs w:val="18"/>
+              </w:rPr>
+              <w:t>,5)</w:t>
+            </w:r>
+          </w:p>
+          <w:p>
+            <w:pPr>
+              <w:rPr>
+                <w:rFonts w:ascii="Helvetica" w:eastAsia="Times New Roman" w:hAnsi="Helvetica" w:cs="Times New Roman"/>
+                <w:sz w:val="18"/>
+                <w:szCs w:val="18"/>
+              </w:rPr>
+            </w:pPr>
+            <w:r>
+              <w:rPr>
+                <w:rFonts w:ascii="Helvetica" w:eastAsia="Times New Roman" w:hAnsi="Helvetica" w:cs="Times New Roman"/>
+                <w:sz w:val="18"/>
+                <w:szCs w:val="18"/>
+              </w:rPr>
+              <w:t>occurs(object(robot,2</w:t>
+            </w:r>
+            <w:proofErr w:type="gramStart"/>
+            <w:r>
+              <w:rPr>
+                <w:rFonts w:ascii="Helvetica" w:eastAsia="Times New Roman" w:hAnsi="Helvetica" w:cs="Times New Roman"/>
+                <w:sz w:val="18"/>
+                <w:szCs w:val="18"/>
+              </w:rPr>
+              <w:t>),putdown</w:t>
+            </w:r>
+            <w:proofErr w:type="gramEnd"/>
+            <w:r>
+              <w:rPr>
+                <w:rFonts w:ascii="Helvetica" w:eastAsia="Times New Roman" w:hAnsi="Helvetica" w:cs="Times New Roman"/>
+                <w:sz w:val="18"/>
+                <w:szCs w:val="18"/>
+              </w:rPr>
+              <w:t>,5)</w:t>
+            </w:r>
+          </w:p>
+          <w:p>
+            <w:pPr>
+              <w:rPr>
+                <w:rFonts w:ascii="Helvetica" w:eastAsia="Times New Roman" w:hAnsi="Helvetica" w:cs="Times New Roman"/>
+                <w:sz w:val="18"/>
+                <w:szCs w:val="18"/>
+              </w:rPr>
+            </w:pPr>
+            <w:r>
+              <w:rPr>
+                <w:rFonts w:ascii="Helvetica" w:eastAsia="Times New Roman" w:hAnsi="Helvetica" w:cs="Times New Roman"/>
+                <w:sz w:val="18"/>
+                <w:szCs w:val="18"/>
+              </w:rPr>
+              <w:t>occurs(object(robot,3</w:t>
+            </w:r>
+            <w:proofErr w:type="gramStart"/>
+            <w:r>
+              <w:rPr>
+                <w:rFonts w:ascii="Helvetica" w:eastAsia="Times New Roman" w:hAnsi="Helvetica" w:cs="Times New Roman"/>
+                <w:sz w:val="18"/>
+                <w:szCs w:val="18"/>
+              </w:rPr>
+              <w:t>),putdown</w:t>
+            </w:r>
+            <w:proofErr w:type="gramEnd"/>
+            <w:r>
+              <w:rPr>
+                <w:rFonts w:ascii="Helvetica" w:eastAsia="Times New Roman" w:hAnsi="Helvetica" w:cs="Times New Roman"/>
+                <w:sz w:val="18"/>
+                <w:szCs w:val="18"/>
+              </w:rPr>
+              <w:t>,5)</w:t>
+            </w:r>
+          </w:p>
+          <w:p>
+            <w:pPr>
+              <w:rPr>
+                <w:rFonts w:ascii="Helvetica" w:eastAsia="Times New Roman" w:hAnsi="Helvetica" w:cs="Times New Roman"/>
+                <w:sz w:val="18"/>
+                <w:szCs w:val="18"/>
+              </w:rPr>
+            </w:pPr>
+            <w:r>
+              <w:rPr>
+                <w:rFonts w:ascii="Helvetica" w:eastAsia="Times New Roman" w:hAnsi="Helvetica" w:cs="Times New Roman"/>
+                <w:sz w:val="18"/>
+                <w:szCs w:val="18"/>
+              </w:rPr>
+              <w:t>occurs(object(robot,4</w:t>
+            </w:r>
+            <w:proofErr w:type="gramStart"/>
+            <w:r>
+              <w:rPr>
+                <w:rFonts w:ascii="Helvetica" w:eastAsia="Times New Roman" w:hAnsi="Helvetica" w:cs="Times New Roman"/>
+                <w:sz w:val="18"/>
+                <w:szCs w:val="18"/>
+              </w:rPr>
+              <w:t>),putdown</w:t>
+            </w:r>
+            <w:proofErr w:type="gramEnd"/>
+            <w:r>
+              <w:rPr>
+                <w:rFonts w:ascii="Helvetica" w:eastAsia="Times New Roman" w:hAnsi="Helvetica" w:cs="Times New Roman"/>
+                <w:sz w:val="18"/>
+                <w:szCs w:val="18"/>
+              </w:rPr>
+              <w:t>,5)</w:t>
+            </w:r>
+          </w:p>
+          <w:p>
+            <w:pPr>
+              <w:rPr>
+                <w:rFonts w:ascii="Helvetica" w:eastAsia="Times New Roman" w:hAnsi="Helvetica" w:cs="Times New Roman"/>
+                <w:sz w:val="18"/>
+                <w:szCs w:val="18"/>
+              </w:rPr>
+            </w:pPr>
+            <w:r>
+              <w:rPr>
+                <w:rFonts w:ascii="Helvetica" w:eastAsia="Times New Roman" w:hAnsi="Helvetica" w:cs="Times New Roman"/>
+                <w:sz w:val="18"/>
+                <w:szCs w:val="18"/>
+              </w:rPr>
+              <w:t>occurs(object(robot,1</w:t>
+            </w:r>
+            <w:proofErr w:type="gramStart"/>
+            <w:r>
+              <w:rPr>
+                <w:rFonts w:ascii="Helvetica" w:eastAsia="Times New Roman" w:hAnsi="Helvetica" w:cs="Times New Roman"/>
+                <w:sz w:val="18"/>
+                <w:szCs w:val="18"/>
+              </w:rPr>
+              <w:t>),move</w:t>
+            </w:r>
+            <w:proofErr w:type="gramEnd"/>
+            <w:r>
+              <w:rPr>
+                <w:rFonts w:ascii="Helvetica" w:eastAsia="Times New Roman" w:hAnsi="Helvetica" w:cs="Times New Roman"/>
+                <w:sz w:val="18"/>
+                <w:szCs w:val="18"/>
+              </w:rPr>
+              <w:t>(1,0),6)</w:t>
+            </w:r>
+          </w:p>
+          <w:p>
+            <w:pPr>
+              <w:rPr>
+                <w:rFonts w:ascii="Helvetica" w:eastAsia="Times New Roman" w:hAnsi="Helvetica" w:cs="Times New Roman"/>
+                <w:sz w:val="18"/>
+                <w:szCs w:val="18"/>
+              </w:rPr>
+            </w:pPr>
+            <w:r>
+              <w:rPr>
+                <w:rFonts w:ascii="Helvetica" w:eastAsia="Times New Roman" w:hAnsi="Helvetica" w:cs="Times New Roman"/>
+                <w:sz w:val="18"/>
+                <w:szCs w:val="18"/>
+              </w:rPr>
+              <w:t>occurs(object(robot,2</w:t>
+            </w:r>
+            <w:proofErr w:type="gramStart"/>
+            <w:r>
+              <w:rPr>
+                <w:rFonts w:ascii="Helvetica" w:eastAsia="Times New Roman" w:hAnsi="Helvetica" w:cs="Times New Roman"/>
+                <w:sz w:val="18"/>
+                <w:szCs w:val="18"/>
+              </w:rPr>
+              <w:t>),move</w:t>
+            </w:r>
+            <w:proofErr w:type="gramEnd"/>
+            <w:r>
+              <w:rPr>
+                <w:rFonts w:ascii="Helvetica" w:eastAsia="Times New Roman" w:hAnsi="Helvetica" w:cs="Times New Roman"/>
+                <w:sz w:val="18"/>
+                <w:szCs w:val="18"/>
+              </w:rPr>
+              <w:t>(0,1),6)</w:t>
+            </w:r>
+          </w:p>
+          <w:p>
+            <w:pPr>
+              <w:rPr>
+                <w:rFonts w:ascii="Helvetica" w:eastAsia="Times New Roman" w:hAnsi="Helvetica" w:cs="Times New Roman"/>
+                <w:sz w:val="18"/>
+                <w:szCs w:val="18"/>
+              </w:rPr>
+            </w:pPr>
+            <w:r>
+              <w:rPr>
+                <w:rFonts w:ascii="Helvetica" w:eastAsia="Times New Roman" w:hAnsi="Helvetica" w:cs="Times New Roman"/>
+                <w:sz w:val="18"/>
+                <w:szCs w:val="18"/>
+              </w:rPr>
+              <w:t>occurs(object(robot,3</w:t>
+            </w:r>
+            <w:proofErr w:type="gramStart"/>
+            <w:r>
+              <w:rPr>
+                <w:rFonts w:ascii="Helvetica" w:eastAsia="Times New Roman" w:hAnsi="Helvetica" w:cs="Times New Roman"/>
+                <w:sz w:val="18"/>
+                <w:szCs w:val="18"/>
+              </w:rPr>
+              <w:t>),move</w:t>
+            </w:r>
+            <w:proofErr w:type="gramEnd"/>
+            <w:r>
+              <w:rPr>
+                <w:rFonts w:ascii="Helvetica" w:eastAsia="Times New Roman" w:hAnsi="Helvetica" w:cs="Times New Roman"/>
+                <w:sz w:val="18"/>
+                <w:szCs w:val="18"/>
+              </w:rPr>
+              <w:t>(0,-1),6)</w:t>
+            </w:r>
+          </w:p>
+          <w:p>
+            <w:pPr>
+              <w:rPr>
+                <w:rFonts w:ascii="Helvetica" w:eastAsia="Times New Roman" w:hAnsi="Helvetica" w:cs="Times New Roman"/>
+                <w:sz w:val="18"/>
+                <w:szCs w:val="18"/>
+              </w:rPr>
+            </w:pPr>
+            <w:r>
+              <w:rPr>
+                <w:rFonts w:ascii="Helvetica" w:eastAsia="Times New Roman" w:hAnsi="Helvetica" w:cs="Times New Roman"/>
+                <w:sz w:val="18"/>
+                <w:szCs w:val="18"/>
+              </w:rPr>
+              <w:t>occurs(object(robot,4</w:t>
+            </w:r>
+            <w:proofErr w:type="gramStart"/>
+            <w:r>
+              <w:rPr>
+                <w:rFonts w:ascii="Helvetica" w:eastAsia="Times New Roman" w:hAnsi="Helvetica" w:cs="Times New Roman"/>
+                <w:sz w:val="18"/>
+                <w:szCs w:val="18"/>
+              </w:rPr>
+              <w:t>),move</w:t>
+            </w:r>
+            <w:proofErr w:type="gramEnd"/>
+            <w:r>
+              <w:rPr>
+                <w:rFonts w:ascii="Helvetica" w:eastAsia="Times New Roman" w:hAnsi="Helvetica" w:cs="Times New Roman"/>
+                <w:sz w:val="18"/>
+                <w:szCs w:val="18"/>
+              </w:rPr>
+              <w:t>(-1,0),6)</w:t>
+            </w:r>
+          </w:p>
+          <w:p>
+            <w:pPr>
+              <w:rPr>
+                <w:rFonts w:ascii="Helvetica" w:eastAsia="Times New Roman" w:hAnsi="Helvetica" w:cs="Times New Roman"/>
+                <w:sz w:val="18"/>
+                <w:szCs w:val="18"/>
+              </w:rPr>
+            </w:pPr>
+            <w:r>
+              <w:rPr>
+                <w:rFonts w:ascii="Helvetica" w:eastAsia="Times New Roman" w:hAnsi="Helvetica" w:cs="Times New Roman"/>
+                <w:sz w:val="18"/>
+                <w:szCs w:val="18"/>
+              </w:rPr>
+              <w:t>occurs(object(robot,1</w:t>
+            </w:r>
+            <w:proofErr w:type="gramStart"/>
+            <w:r>
+              <w:rPr>
+                <w:rFonts w:ascii="Helvetica" w:eastAsia="Times New Roman" w:hAnsi="Helvetica" w:cs="Times New Roman"/>
+                <w:sz w:val="18"/>
+                <w:szCs w:val="18"/>
+              </w:rPr>
+              <w:t>),move</w:t>
+            </w:r>
+            <w:proofErr w:type="gramEnd"/>
+            <w:r>
+              <w:rPr>
+                <w:rFonts w:ascii="Helvetica" w:eastAsia="Times New Roman" w:hAnsi="Helvetica" w:cs="Times New Roman"/>
+                <w:sz w:val="18"/>
+                <w:szCs w:val="18"/>
+              </w:rPr>
+              <w:t>(0,-1),7)</w:t>
+            </w:r>
+          </w:p>
+          <w:p>
+            <w:pPr>
+              <w:rPr>
+                <w:rFonts w:ascii="Helvetica" w:eastAsia="Times New Roman" w:hAnsi="Helvetica" w:cs="Times New Roman"/>
+                <w:sz w:val="18"/>
+                <w:szCs w:val="18"/>
+              </w:rPr>
+            </w:pPr>
+            <w:r>
+              <w:rPr>
+                <w:rFonts w:ascii="Helvetica" w:eastAsia="Times New Roman" w:hAnsi="Helvetica" w:cs="Times New Roman"/>
+                <w:sz w:val="18"/>
+                <w:szCs w:val="18"/>
+              </w:rPr>
+              <w:t>occurs(object(robot,2</w:t>
+            </w:r>
+            <w:proofErr w:type="gramStart"/>
+            <w:r>
+              <w:rPr>
+                <w:rFonts w:ascii="Helvetica" w:eastAsia="Times New Roman" w:hAnsi="Helvetica" w:cs="Times New Roman"/>
+                <w:sz w:val="18"/>
+                <w:szCs w:val="18"/>
+              </w:rPr>
+              <w:t>),move</w:t>
+            </w:r>
+            <w:proofErr w:type="gramEnd"/>
+            <w:r>
+              <w:rPr>
+                <w:rFonts w:ascii="Helvetica" w:eastAsia="Times New Roman" w:hAnsi="Helvetica" w:cs="Times New Roman"/>
+                <w:sz w:val="18"/>
+                <w:szCs w:val="18"/>
+              </w:rPr>
+              <w:t>(1,0),7)</w:t>
+            </w:r>
+          </w:p>
+          <w:p>
+            <w:pPr>
+              <w:rPr>
+                <w:rFonts w:ascii="Helvetica" w:eastAsia="Times New Roman" w:hAnsi="Helvetica" w:cs="Times New Roman"/>
+                <w:sz w:val="18"/>
+                <w:szCs w:val="18"/>
+              </w:rPr>
+            </w:pPr>
+            <w:r>
+              <w:rPr>
+                <w:rFonts w:ascii="Helvetica" w:eastAsia="Times New Roman" w:hAnsi="Helvetica" w:cs="Times New Roman"/>
+                <w:sz w:val="18"/>
+                <w:szCs w:val="18"/>
+              </w:rPr>
+              <w:t>occurs(object(robot,3</w:t>
+            </w:r>
+            <w:proofErr w:type="gramStart"/>
+            <w:r>
+              <w:rPr>
+                <w:rFonts w:ascii="Helvetica" w:eastAsia="Times New Roman" w:hAnsi="Helvetica" w:cs="Times New Roman"/>
+                <w:sz w:val="18"/>
+                <w:szCs w:val="18"/>
+              </w:rPr>
+              <w:t>),move</w:t>
+            </w:r>
+            <w:proofErr w:type="gramEnd"/>
+            <w:r>
+              <w:rPr>
+                <w:rFonts w:ascii="Helvetica" w:eastAsia="Times New Roman" w:hAnsi="Helvetica" w:cs="Times New Roman"/>
+                <w:sz w:val="18"/>
+                <w:szCs w:val="18"/>
+              </w:rPr>
+              <w:t>(-1,0),7)</w:t>
+            </w:r>
+          </w:p>
+          <w:p>
+            <w:pPr>
+              <w:rPr>
+                <w:rFonts w:ascii="Helvetica" w:eastAsia="Times New Roman" w:hAnsi="Helvetica" w:cs="Times New Roman"/>
+                <w:sz w:val="18"/>
+                <w:szCs w:val="18"/>
+              </w:rPr>
+            </w:pPr>
+            <w:r>
+              <w:rPr>
+                <w:rFonts w:ascii="Helvetica" w:eastAsia="Times New Roman" w:hAnsi="Helvetica" w:cs="Times New Roman"/>
+                <w:sz w:val="18"/>
+                <w:szCs w:val="18"/>
+              </w:rPr>
+              <w:t>occurs(object(robot,4</w:t>
+            </w:r>
+            <w:proofErr w:type="gramStart"/>
+            <w:r>
+              <w:rPr>
+                <w:rFonts w:ascii="Helvetica" w:eastAsia="Times New Roman" w:hAnsi="Helvetica" w:cs="Times New Roman"/>
+                <w:sz w:val="18"/>
+                <w:szCs w:val="18"/>
+              </w:rPr>
+              <w:t>),move</w:t>
+            </w:r>
+            <w:proofErr w:type="gramEnd"/>
+            <w:r>
+              <w:rPr>
+                <w:rFonts w:ascii="Helvetica" w:eastAsia="Times New Roman" w:hAnsi="Helvetica" w:cs="Times New Roman"/>
+                <w:sz w:val="18"/>
+                <w:szCs w:val="18"/>
+              </w:rPr>
+              <w:t>(0,1),7)</w:t>
+            </w:r>
+          </w:p>
+          <w:p>
+            <w:pPr>
+              <w:rPr>
+                <w:rFonts w:ascii="Helvetica" w:eastAsia="Times New Roman" w:hAnsi="Helvetica" w:cs="Times New Roman"/>
+                <w:sz w:val="18"/>
+                <w:szCs w:val="18"/>
+              </w:rPr>
+            </w:pPr>
+            <w:r>
+              <w:rPr>
+                <w:rFonts w:ascii="Helvetica" w:eastAsia="Times New Roman" w:hAnsi="Helvetica" w:cs="Times New Roman"/>
+                <w:sz w:val="18"/>
+                <w:szCs w:val="18"/>
+              </w:rPr>
+              <w:t>occurs(object(robot,1</w:t>
+            </w:r>
+            <w:proofErr w:type="gramStart"/>
+            <w:r>
+              <w:rPr>
+                <w:rFonts w:ascii="Helvetica" w:eastAsia="Times New Roman" w:hAnsi="Helvetica" w:cs="Times New Roman"/>
+                <w:sz w:val="18"/>
+                <w:szCs w:val="18"/>
+              </w:rPr>
+              <w:t>),pickup</w:t>
+            </w:r>
+            <w:proofErr w:type="gramEnd"/>
+            <w:r>
+              <w:rPr>
+                <w:rFonts w:ascii="Helvetica" w:eastAsia="Times New Roman" w:hAnsi="Helvetica" w:cs="Times New Roman"/>
+                <w:sz w:val="18"/>
+                <w:szCs w:val="18"/>
+              </w:rPr>
+              <w:t>,8)</w:t>
+            </w:r>
+          </w:p>
+          <w:p>
+            <w:pPr>
+              <w:rPr>
+                <w:rFonts w:ascii="Helvetica" w:eastAsia="Times New Roman" w:hAnsi="Helvetica" w:cs="Times New Roman"/>
+                <w:sz w:val="18"/>
+                <w:szCs w:val="18"/>
+              </w:rPr>
+            </w:pPr>
+            <w:r>
+              <w:rPr>
+                <w:rFonts w:ascii="Helvetica" w:eastAsia="Times New Roman" w:hAnsi="Helvetica" w:cs="Times New Roman"/>
+                <w:sz w:val="18"/>
+                <w:szCs w:val="18"/>
+              </w:rPr>
+              <w:t>occurs(object(robot,2</w:t>
+            </w:r>
+            <w:proofErr w:type="gramStart"/>
+            <w:r>
+              <w:rPr>
+                <w:rFonts w:ascii="Helvetica" w:eastAsia="Times New Roman" w:hAnsi="Helvetica" w:cs="Times New Roman"/>
+                <w:sz w:val="18"/>
+                <w:szCs w:val="18"/>
+              </w:rPr>
+              <w:t>),pickup</w:t>
+            </w:r>
+            <w:proofErr w:type="gramEnd"/>
+            <w:r>
+              <w:rPr>
+                <w:rFonts w:ascii="Helvetica" w:eastAsia="Times New Roman" w:hAnsi="Helvetica" w:cs="Times New Roman"/>
+                <w:sz w:val="18"/>
+                <w:szCs w:val="18"/>
+              </w:rPr>
+              <w:t>,8)</w:t>
+            </w:r>
+          </w:p>
+          <w:p>
+            <w:pPr>
+              <w:rPr>
+                <w:rFonts w:ascii="Helvetica" w:eastAsia="Times New Roman" w:hAnsi="Helvetica" w:cs="Times New Roman"/>
+                <w:sz w:val="18"/>
+                <w:szCs w:val="18"/>
+              </w:rPr>
+            </w:pPr>
+            <w:r>
+              <w:rPr>
+                <w:rFonts w:ascii="Helvetica" w:eastAsia="Times New Roman" w:hAnsi="Helvetica" w:cs="Times New Roman"/>
+                <w:sz w:val="18"/>
+                <w:szCs w:val="18"/>
+              </w:rPr>
+              <w:t>occurs(object(robot,3</w:t>
+            </w:r>
+            <w:proofErr w:type="gramStart"/>
+            <w:r>
+              <w:rPr>
+                <w:rFonts w:ascii="Helvetica" w:eastAsia="Times New Roman" w:hAnsi="Helvetica" w:cs="Times New Roman"/>
+                <w:sz w:val="18"/>
+                <w:szCs w:val="18"/>
+              </w:rPr>
+              <w:t>),pickup</w:t>
+            </w:r>
+            <w:proofErr w:type="gramEnd"/>
+            <w:r>
+              <w:rPr>
+                <w:rFonts w:ascii="Helvetica" w:eastAsia="Times New Roman" w:hAnsi="Helvetica" w:cs="Times New Roman"/>
+                <w:sz w:val="18"/>
+                <w:szCs w:val="18"/>
+              </w:rPr>
+              <w:t>,8)</w:t>
+            </w:r>
+          </w:p>
+          <w:p>
+            <w:pPr>
+              <w:rPr>
+                <w:rFonts w:ascii="Helvetica" w:eastAsia="Times New Roman" w:hAnsi="Helvetica" w:cs="Times New Roman"/>
+                <w:sz w:val="18"/>
+                <w:szCs w:val="18"/>
+              </w:rPr>
+            </w:pPr>
+            <w:r>
+              <w:rPr>
+                <w:rFonts w:ascii="Helvetica" w:eastAsia="Times New Roman" w:hAnsi="Helvetica" w:cs="Times New Roman"/>
+                <w:sz w:val="18"/>
+                <w:szCs w:val="18"/>
+              </w:rPr>
+              <w:t>occurs(object(robot,4</w:t>
+            </w:r>
+            <w:proofErr w:type="gramStart"/>
+            <w:r>
+              <w:rPr>
+                <w:rFonts w:ascii="Helvetica" w:eastAsia="Times New Roman" w:hAnsi="Helvetica" w:cs="Times New Roman"/>
+                <w:sz w:val="18"/>
+                <w:szCs w:val="18"/>
+              </w:rPr>
+              <w:t>),pickup</w:t>
+            </w:r>
+            <w:proofErr w:type="gramEnd"/>
+            <w:r>
+              <w:rPr>
+                <w:rFonts w:ascii="Helvetica" w:eastAsia="Times New Roman" w:hAnsi="Helvetica" w:cs="Times New Roman"/>
+                <w:sz w:val="18"/>
+                <w:szCs w:val="18"/>
+              </w:rPr>
+              <w:t>,8)</w:t>
+            </w:r>
+          </w:p>
+          <w:p>
+            <w:pPr>
+              <w:rPr>
+                <w:rFonts w:ascii="Helvetica" w:eastAsia="Times New Roman" w:hAnsi="Helvetica" w:cs="Times New Roman"/>
+                <w:sz w:val="18"/>
+                <w:szCs w:val="18"/>
+              </w:rPr>
+            </w:pPr>
+            <w:r>
+              <w:rPr>
+                <w:rFonts w:ascii="Helvetica" w:eastAsia="Times New Roman" w:hAnsi="Helvetica" w:cs="Times New Roman"/>
+                <w:sz w:val="18"/>
+                <w:szCs w:val="18"/>
+              </w:rPr>
+              <w:t>occurs(object(robot,1</w:t>
+            </w:r>
+            <w:proofErr w:type="gramStart"/>
+            <w:r>
+              <w:rPr>
+                <w:rFonts w:ascii="Helvetica" w:eastAsia="Times New Roman" w:hAnsi="Helvetica" w:cs="Times New Roman"/>
+                <w:sz w:val="18"/>
+                <w:szCs w:val="18"/>
+              </w:rPr>
+              <w:t>),move</w:t>
+            </w:r>
+            <w:proofErr w:type="gramEnd"/>
+            <w:r>
+              <w:rPr>
+                <w:rFonts w:ascii="Helvetica" w:eastAsia="Times New Roman" w:hAnsi="Helvetica" w:cs="Times New Roman"/>
+                <w:sz w:val="18"/>
+                <w:szCs w:val="18"/>
+              </w:rPr>
+              <w:t>(0,1),9)</w:t>
+            </w:r>
+          </w:p>
+          <w:p>
+            <w:pPr>
+              <w:rPr>
+                <w:rFonts w:ascii="Helvetica" w:eastAsia="Times New Roman" w:hAnsi="Helvetica" w:cs="Times New Roman"/>
+                <w:sz w:val="18"/>
+                <w:szCs w:val="18"/>
+              </w:rPr>
+            </w:pPr>
+            <w:r>
+              <w:rPr>
+                <w:rFonts w:ascii="Helvetica" w:eastAsia="Times New Roman" w:hAnsi="Helvetica" w:cs="Times New Roman"/>
+                <w:sz w:val="18"/>
+                <w:szCs w:val="18"/>
+              </w:rPr>
+              <w:t>occurs(object(robot,2</w:t>
+            </w:r>
+            <w:proofErr w:type="gramStart"/>
+            <w:r>
+              <w:rPr>
+                <w:rFonts w:ascii="Helvetica" w:eastAsia="Times New Roman" w:hAnsi="Helvetica" w:cs="Times New Roman"/>
+                <w:sz w:val="18"/>
+                <w:szCs w:val="18"/>
+              </w:rPr>
+              <w:t>),move</w:t>
+            </w:r>
+            <w:proofErr w:type="gramEnd"/>
+            <w:r>
+              <w:rPr>
+                <w:rFonts w:ascii="Helvetica" w:eastAsia="Times New Roman" w:hAnsi="Helvetica" w:cs="Times New Roman"/>
+                <w:sz w:val="18"/>
+                <w:szCs w:val="18"/>
+              </w:rPr>
+              <w:t>(0,-1),9)</w:t>
+            </w:r>
+          </w:p>
+          <w:p>
+            <w:pPr>
+              <w:rPr>
+                <w:rFonts w:ascii="Helvetica" w:eastAsia="Times New Roman" w:hAnsi="Helvetica" w:cs="Times New Roman"/>
+                <w:sz w:val="18"/>
+                <w:szCs w:val="18"/>
+              </w:rPr>
+            </w:pPr>
+            <w:r>
+              <w:rPr>
+                <w:rFonts w:ascii="Helvetica" w:eastAsia="Times New Roman" w:hAnsi="Helvetica" w:cs="Times New Roman"/>
+                <w:sz w:val="18"/>
+                <w:szCs w:val="18"/>
+              </w:rPr>
+              <w:t>occurs(object(robot,3</w:t>
+            </w:r>
+            <w:proofErr w:type="gramStart"/>
+            <w:r>
+              <w:rPr>
+                <w:rFonts w:ascii="Helvetica" w:eastAsia="Times New Roman" w:hAnsi="Helvetica" w:cs="Times New Roman"/>
+                <w:sz w:val="18"/>
+                <w:szCs w:val="18"/>
+              </w:rPr>
+              <w:t>),move</w:t>
+            </w:r>
+            <w:proofErr w:type="gramEnd"/>
+            <w:r>
+              <w:rPr>
+                <w:rFonts w:ascii="Helvetica" w:eastAsia="Times New Roman" w:hAnsi="Helvetica" w:cs="Times New Roman"/>
+                <w:sz w:val="18"/>
+                <w:szCs w:val="18"/>
+              </w:rPr>
+              <w:t>(0,1),9)</w:t>
+            </w:r>
+          </w:p>
+          <w:p>
+            <w:pPr>
+              <w:rPr>
+                <w:rFonts w:ascii="Helvetica" w:eastAsia="Times New Roman" w:hAnsi="Helvetica" w:cs="Times New Roman"/>
+                <w:sz w:val="18"/>
+                <w:szCs w:val="18"/>
+              </w:rPr>
+            </w:pPr>
+            <w:r>
+              <w:rPr>
+                <w:rFonts w:ascii="Helvetica" w:eastAsia="Times New Roman" w:hAnsi="Helvetica" w:cs="Times New Roman"/>
+                <w:sz w:val="18"/>
+                <w:szCs w:val="18"/>
+              </w:rPr>
+              <w:t>occurs(object(robot,4</w:t>
+            </w:r>
+            <w:proofErr w:type="gramStart"/>
+            <w:r>
+              <w:rPr>
+                <w:rFonts w:ascii="Helvetica" w:eastAsia="Times New Roman" w:hAnsi="Helvetica" w:cs="Times New Roman"/>
+                <w:sz w:val="18"/>
+                <w:szCs w:val="18"/>
+              </w:rPr>
+              <w:t>),move</w:t>
+            </w:r>
+            <w:proofErr w:type="gramEnd"/>
+            <w:r>
+              <w:rPr>
+                <w:rFonts w:ascii="Helvetica" w:eastAsia="Times New Roman" w:hAnsi="Helvetica" w:cs="Times New Roman"/>
+                <w:sz w:val="18"/>
+                <w:szCs w:val="18"/>
+              </w:rPr>
+              <w:t>(0,-1),9)</w:t>
+            </w:r>
+          </w:p>
+          <w:p>
+            <w:pPr>
+              <w:rPr>
+                <w:rFonts w:ascii="Helvetica" w:eastAsia="Times New Roman" w:hAnsi="Helvetica" w:cs="Times New Roman"/>
+                <w:sz w:val="18"/>
+                <w:szCs w:val="18"/>
+              </w:rPr>
+            </w:pPr>
+            <w:r>
+              <w:rPr>
+                <w:rFonts w:ascii="Helvetica" w:eastAsia="Times New Roman" w:hAnsi="Helvetica" w:cs="Times New Roman"/>
+                <w:sz w:val="18"/>
+                <w:szCs w:val="18"/>
+              </w:rPr>
+              <w:t>occurs(object(robot,1</w:t>
+            </w:r>
+            <w:proofErr w:type="gramStart"/>
+            <w:r>
+              <w:rPr>
+                <w:rFonts w:ascii="Helvetica" w:eastAsia="Times New Roman" w:hAnsi="Helvetica" w:cs="Times New Roman"/>
+                <w:sz w:val="18"/>
+                <w:szCs w:val="18"/>
+              </w:rPr>
+              <w:t>),deliver</w:t>
+            </w:r>
+            <w:proofErr w:type="gramEnd"/>
+            <w:r>
+              <w:rPr>
+                <w:rFonts w:ascii="Helvetica" w:eastAsia="Times New Roman" w:hAnsi="Helvetica" w:cs="Times New Roman"/>
+                <w:sz w:val="18"/>
+                <w:szCs w:val="18"/>
+              </w:rPr>
+              <w:t>(1,1,500),10)</w:t>
+            </w:r>
+          </w:p>
+          <w:p>
+            <w:pPr>
+              <w:rPr>
+                <w:rFonts w:ascii="Helvetica" w:eastAsia="Times New Roman" w:hAnsi="Helvetica" w:cs="Times New Roman"/>
+                <w:sz w:val="18"/>
+                <w:szCs w:val="18"/>
+              </w:rPr>
+            </w:pPr>
+            <w:r>
+              <w:rPr>
+                <w:rFonts w:ascii="Helvetica" w:eastAsia="Times New Roman" w:hAnsi="Helvetica" w:cs="Times New Roman"/>
+                <w:sz w:val="18"/>
+                <w:szCs w:val="18"/>
+              </w:rPr>
+              <w:t>occurs(object(robot,2</w:t>
+            </w:r>
+            <w:proofErr w:type="gramStart"/>
+            <w:r>
+              <w:rPr>
+                <w:rFonts w:ascii="Helvetica" w:eastAsia="Times New Roman" w:hAnsi="Helvetica" w:cs="Times New Roman"/>
+                <w:sz w:val="18"/>
+                <w:szCs w:val="18"/>
+              </w:rPr>
+              <w:t>),deliver</w:t>
+            </w:r>
+            <w:proofErr w:type="gramEnd"/>
+            <w:r>
+              <w:rPr>
+                <w:rFonts w:ascii="Helvetica" w:eastAsia="Times New Roman" w:hAnsi="Helvetica" w:cs="Times New Roman"/>
+                <w:sz w:val="18"/>
+                <w:szCs w:val="18"/>
+              </w:rPr>
+              <w:t>(2,2,500),10)</w:t>
+            </w:r>
+          </w:p>
+          <w:p>
+            <w:pPr>
+              <w:rPr>
+                <w:rFonts w:ascii="Helvetica" w:eastAsia="Times New Roman" w:hAnsi="Helvetica" w:cs="Times New Roman"/>
+                <w:sz w:val="18"/>
+                <w:szCs w:val="18"/>
+              </w:rPr>
+            </w:pPr>
+            <w:r>
+              <w:rPr>
+                <w:rFonts w:ascii="Helvetica" w:eastAsia="Times New Roman" w:hAnsi="Helvetica" w:cs="Times New Roman"/>
+                <w:sz w:val="18"/>
+                <w:szCs w:val="18"/>
+              </w:rPr>
+              <w:t>occurs(object(robot,3</w:t>
+            </w:r>
+            <w:proofErr w:type="gramStart"/>
+            <w:r>
+              <w:rPr>
+                <w:rFonts w:ascii="Helvetica" w:eastAsia="Times New Roman" w:hAnsi="Helvetica" w:cs="Times New Roman"/>
+                <w:sz w:val="18"/>
+                <w:szCs w:val="18"/>
+              </w:rPr>
+              <w:t>),deliver</w:t>
+            </w:r>
+            <w:proofErr w:type="gramEnd"/>
+            <w:r>
+              <w:rPr>
+                <w:rFonts w:ascii="Helvetica" w:eastAsia="Times New Roman" w:hAnsi="Helvetica" w:cs="Times New Roman"/>
+                <w:sz w:val="18"/>
+                <w:szCs w:val="18"/>
+              </w:rPr>
+              <w:t>(3,3,500),10)</w:t>
+            </w:r>
+          </w:p>
+          <w:p>
+            <w:pPr>
+              <w:rPr>
+                <w:rFonts w:ascii="Helvetica" w:eastAsia="Times New Roman" w:hAnsi="Helvetica" w:cs="Times New Roman"/>
+                <w:sz w:val="18"/>
+                <w:szCs w:val="18"/>
+              </w:rPr>
+            </w:pPr>
+            <w:r>
+              <w:rPr>
+                <w:rFonts w:ascii="Helvetica" w:eastAsia="Times New Roman" w:hAnsi="Helvetica" w:cs="Times New Roman"/>
+                <w:sz w:val="18"/>
+                <w:szCs w:val="18"/>
+              </w:rPr>
+              <w:t>occurs(object(robot,4</w:t>
+            </w:r>
+            <w:proofErr w:type="gramStart"/>
+            <w:r>
+              <w:rPr>
+                <w:rFonts w:ascii="Helvetica" w:eastAsia="Times New Roman" w:hAnsi="Helvetica" w:cs="Times New Roman"/>
+                <w:sz w:val="18"/>
+                <w:szCs w:val="18"/>
+              </w:rPr>
+              <w:t>),deliver</w:t>
+            </w:r>
+            <w:proofErr w:type="gramEnd"/>
+            <w:r>
+              <w:rPr>
+                <w:rFonts w:ascii="Helvetica" w:eastAsia="Times New Roman" w:hAnsi="Helvetica" w:cs="Times New Roman"/>
+                <w:sz w:val="18"/>
+                <w:szCs w:val="18"/>
+              </w:rPr>
+              <w:t>(4,4,500),10)</w:t>
             </w:r>
           </w:p>
         </w:tc>
@@ -2753,6 +4154,7 @@
                 <w:sz w:val="20"/>
                 <w:szCs w:val="20"/>
               </w:rPr>
+              <w:lastRenderedPageBreak/>
               <w:t>case23_4x4.asp</w:t>
             </w:r>
           </w:p>
@@ -2824,6 +4226,828 @@
                 <w:szCs w:val="18"/>
               </w:rPr>
               <w:t>Not returning satisfiable, may be too intense of a case</w:t>
+            </w:r>
+          </w:p>
+        </w:tc>
+      </w:tr>
+      <w:tr>
+        <w:trPr>
+          <w:trHeight w:val="359"/>
+        </w:trPr>
+        <w:tc>
+          <w:tcPr>
+            <w:tcW w:w="2855" w:type="dxa"/>
+            <w:tcBorders>
+              <w:top w:val="single" w:sz="6" w:space="0" w:color="000000"/>
+              <w:left w:val="single" w:sz="6" w:space="0" w:color="000000"/>
+              <w:bottom w:val="single" w:sz="6" w:space="0" w:color="000000"/>
+              <w:right w:val="single" w:sz="6" w:space="0" w:color="000000"/>
+            </w:tcBorders>
+            <w:shd w:val="clear" w:color="auto" w:fill="DCDEDD"/>
+            <w:tcMar>
+              <w:top w:w="60" w:type="dxa"/>
+              <w:left w:w="60" w:type="dxa"/>
+              <w:bottom w:w="60" w:type="dxa"/>
+              <w:right w:w="60" w:type="dxa"/>
+            </w:tcMar>
+            <w:hideMark/>
+          </w:tcPr>
+          <w:p>
+            <w:pPr>
+              <w:rPr>
+                <w:rFonts w:ascii="Helvetica Neue" w:eastAsia="Times New Roman" w:hAnsi="Helvetica Neue" w:cs="Times New Roman"/>
+                <w:b/>
+                <w:bCs/>
+                <w:color w:val="000000"/>
+                <w:sz w:val="20"/>
+                <w:szCs w:val="20"/>
+              </w:rPr>
+            </w:pPr>
+            <w:r>
+              <w:rPr>
+                <w:rFonts w:ascii="Helvetica Neue" w:eastAsia="Times New Roman" w:hAnsi="Helvetica Neue" w:cs="Times New Roman"/>
+                <w:b/>
+                <w:bCs/>
+                <w:color w:val="000000"/>
+                <w:sz w:val="20"/>
+                <w:szCs w:val="20"/>
+              </w:rPr>
+              <w:t>simple.</w:t>
+            </w:r>
+            <w:r>
+              <w:rPr>
+                <w:rFonts w:ascii="Helvetica Neue" w:eastAsia="Times New Roman" w:hAnsi="Helvetica Neue" w:cs="Times New Roman"/>
+                <w:b/>
+                <w:bCs/>
+                <w:color w:val="000000"/>
+                <w:sz w:val="20"/>
+                <w:szCs w:val="20"/>
+              </w:rPr>
+              <w:t>asp</w:t>
+            </w:r>
+          </w:p>
+        </w:tc>
+        <w:tc>
+          <w:tcPr>
+            <w:tcW w:w="2415" w:type="dxa"/>
+            <w:tcBorders>
+              <w:top w:val="single" w:sz="6" w:space="0" w:color="000000"/>
+              <w:left w:val="single" w:sz="6" w:space="0" w:color="000000"/>
+              <w:bottom w:val="single" w:sz="6" w:space="0" w:color="000000"/>
+              <w:right w:val="single" w:sz="6" w:space="0" w:color="000000"/>
+            </w:tcBorders>
+            <w:shd w:val="clear" w:color="auto" w:fill="EBEBEB"/>
+            <w:tcMar>
+              <w:top w:w="60" w:type="dxa"/>
+              <w:left w:w="60" w:type="dxa"/>
+              <w:bottom w:w="60" w:type="dxa"/>
+              <w:right w:w="60" w:type="dxa"/>
+            </w:tcMar>
+            <w:hideMark/>
+          </w:tcPr>
+          <w:p>
+            <w:pPr>
+              <w:rPr>
+                <w:rFonts w:ascii="Helvetica" w:eastAsia="Times New Roman" w:hAnsi="Helvetica" w:cs="Times New Roman"/>
+                <w:sz w:val="18"/>
+                <w:szCs w:val="18"/>
+              </w:rPr>
+            </w:pPr>
+          </w:p>
+        </w:tc>
+        <w:tc>
+          <w:tcPr>
+            <w:tcW w:w="4378" w:type="dxa"/>
+            <w:tcBorders>
+              <w:top w:val="single" w:sz="6" w:space="0" w:color="000000"/>
+              <w:left w:val="single" w:sz="6" w:space="0" w:color="000000"/>
+              <w:bottom w:val="single" w:sz="6" w:space="0" w:color="000000"/>
+              <w:right w:val="single" w:sz="6" w:space="0" w:color="000000"/>
+            </w:tcBorders>
+            <w:shd w:val="clear" w:color="auto" w:fill="EBEBEB"/>
+            <w:tcMar>
+              <w:top w:w="60" w:type="dxa"/>
+              <w:left w:w="60" w:type="dxa"/>
+              <w:bottom w:w="60" w:type="dxa"/>
+              <w:right w:w="60" w:type="dxa"/>
+            </w:tcMar>
+            <w:hideMark/>
+          </w:tcPr>
+          <w:p>
+            <w:pPr>
+              <w:rPr>
+                <w:rFonts w:ascii="Helvetica" w:eastAsia="Times New Roman" w:hAnsi="Helvetica" w:cs="Times New Roman"/>
+                <w:sz w:val="18"/>
+                <w:szCs w:val="18"/>
+              </w:rPr>
+            </w:pPr>
+          </w:p>
+        </w:tc>
+      </w:tr>
+      <w:tr>
+        <w:trPr>
+          <w:trHeight w:val="359"/>
+        </w:trPr>
+        <w:tc>
+          <w:tcPr>
+            <w:tcW w:w="2855" w:type="dxa"/>
+            <w:tcBorders>
+              <w:top w:val="single" w:sz="6" w:space="0" w:color="000000"/>
+              <w:left w:val="single" w:sz="6" w:space="0" w:color="000000"/>
+              <w:bottom w:val="single" w:sz="6" w:space="0" w:color="000000"/>
+              <w:right w:val="single" w:sz="6" w:space="0" w:color="000000"/>
+            </w:tcBorders>
+            <w:shd w:val="clear" w:color="auto" w:fill="DCDEDD"/>
+            <w:tcMar>
+              <w:top w:w="60" w:type="dxa"/>
+              <w:left w:w="60" w:type="dxa"/>
+              <w:bottom w:w="60" w:type="dxa"/>
+              <w:right w:w="60" w:type="dxa"/>
+            </w:tcMar>
+            <w:hideMark/>
+          </w:tcPr>
+          <w:p>
+            <w:pPr>
+              <w:rPr>
+                <w:rFonts w:ascii="Helvetica Neue" w:eastAsia="Times New Roman" w:hAnsi="Helvetica Neue" w:cs="Times New Roman"/>
+                <w:b/>
+                <w:bCs/>
+                <w:color w:val="000000"/>
+                <w:sz w:val="20"/>
+                <w:szCs w:val="20"/>
+              </w:rPr>
+            </w:pPr>
+            <w:r>
+              <w:rPr>
+                <w:rFonts w:ascii="Helvetica Neue" w:eastAsia="Times New Roman" w:hAnsi="Helvetica Neue" w:cs="Times New Roman"/>
+                <w:b/>
+                <w:bCs/>
+                <w:color w:val="000000"/>
+                <w:sz w:val="20"/>
+                <w:szCs w:val="20"/>
+              </w:rPr>
+              <w:t>inst1</w:t>
+            </w:r>
+            <w:r>
+              <w:rPr>
+                <w:rFonts w:ascii="Helvetica Neue" w:eastAsia="Times New Roman" w:hAnsi="Helvetica Neue" w:cs="Times New Roman"/>
+                <w:b/>
+                <w:bCs/>
+                <w:color w:val="000000"/>
+                <w:sz w:val="20"/>
+                <w:szCs w:val="20"/>
+              </w:rPr>
+              <w:t>.asp</w:t>
+            </w:r>
+          </w:p>
+        </w:tc>
+        <w:tc>
+          <w:tcPr>
+            <w:tcW w:w="2415" w:type="dxa"/>
+            <w:tcBorders>
+              <w:top w:val="single" w:sz="6" w:space="0" w:color="000000"/>
+              <w:left w:val="single" w:sz="6" w:space="0" w:color="000000"/>
+              <w:bottom w:val="single" w:sz="6" w:space="0" w:color="000000"/>
+              <w:right w:val="single" w:sz="6" w:space="0" w:color="000000"/>
+            </w:tcBorders>
+            <w:tcMar>
+              <w:top w:w="60" w:type="dxa"/>
+              <w:left w:w="60" w:type="dxa"/>
+              <w:bottom w:w="60" w:type="dxa"/>
+              <w:right w:w="60" w:type="dxa"/>
+            </w:tcMar>
+            <w:hideMark/>
+          </w:tcPr>
+          <w:p>
+            <w:pPr>
+              <w:rPr>
+                <w:rFonts w:ascii="Helvetica" w:eastAsia="Times New Roman" w:hAnsi="Helvetica" w:cs="Times New Roman"/>
+                <w:sz w:val="18"/>
+                <w:szCs w:val="18"/>
+              </w:rPr>
+            </w:pPr>
+            <w:r>
+              <w:rPr>
+                <w:rFonts w:ascii="Helvetica" w:eastAsia="Times New Roman" w:hAnsi="Helvetica" w:cs="Times New Roman"/>
+                <w:sz w:val="18"/>
+                <w:szCs w:val="18"/>
+              </w:rPr>
+              <w:t>13</w:t>
+            </w:r>
+          </w:p>
+        </w:tc>
+        <w:tc>
+          <w:tcPr>
+            <w:tcW w:w="4378" w:type="dxa"/>
+            <w:tcBorders>
+              <w:top w:val="single" w:sz="6" w:space="0" w:color="000000"/>
+              <w:left w:val="single" w:sz="6" w:space="0" w:color="000000"/>
+              <w:bottom w:val="single" w:sz="6" w:space="0" w:color="000000"/>
+              <w:right w:val="single" w:sz="6" w:space="0" w:color="000000"/>
+            </w:tcBorders>
+            <w:tcMar>
+              <w:top w:w="60" w:type="dxa"/>
+              <w:left w:w="60" w:type="dxa"/>
+              <w:bottom w:w="60" w:type="dxa"/>
+              <w:right w:w="60" w:type="dxa"/>
+            </w:tcMar>
+            <w:hideMark/>
+          </w:tcPr>
+          <w:p>
+            <w:pPr>
+              <w:rPr>
+                <w:rFonts w:ascii="Helvetica" w:eastAsia="Times New Roman" w:hAnsi="Helvetica" w:cs="Times New Roman"/>
+                <w:sz w:val="18"/>
+                <w:szCs w:val="18"/>
+              </w:rPr>
+            </w:pPr>
+            <w:r>
+              <w:rPr>
+                <w:rFonts w:ascii="Helvetica" w:eastAsia="Times New Roman" w:hAnsi="Helvetica" w:cs="Times New Roman"/>
+                <w:sz w:val="18"/>
+                <w:szCs w:val="18"/>
+              </w:rPr>
+              <w:t>Working!</w:t>
+            </w:r>
+          </w:p>
+        </w:tc>
+      </w:tr>
+      <w:tr>
+        <w:trPr>
+          <w:trHeight w:val="359"/>
+        </w:trPr>
+        <w:tc>
+          <w:tcPr>
+            <w:tcW w:w="2855" w:type="dxa"/>
+            <w:tcBorders>
+              <w:top w:val="single" w:sz="6" w:space="0" w:color="000000"/>
+              <w:left w:val="single" w:sz="6" w:space="0" w:color="000000"/>
+              <w:bottom w:val="single" w:sz="6" w:space="0" w:color="000000"/>
+              <w:right w:val="single" w:sz="6" w:space="0" w:color="000000"/>
+            </w:tcBorders>
+            <w:shd w:val="clear" w:color="auto" w:fill="DCDEDD"/>
+            <w:tcMar>
+              <w:top w:w="60" w:type="dxa"/>
+              <w:left w:w="60" w:type="dxa"/>
+              <w:bottom w:w="60" w:type="dxa"/>
+              <w:right w:w="60" w:type="dxa"/>
+            </w:tcMar>
+            <w:hideMark/>
+          </w:tcPr>
+          <w:p>
+            <w:pPr>
+              <w:rPr>
+                <w:rFonts w:ascii="Helvetica Neue" w:eastAsia="Times New Roman" w:hAnsi="Helvetica Neue" w:cs="Times New Roman"/>
+                <w:b/>
+                <w:bCs/>
+                <w:color w:val="000000"/>
+                <w:sz w:val="20"/>
+                <w:szCs w:val="20"/>
+              </w:rPr>
+            </w:pPr>
+            <w:r>
+              <w:rPr>
+                <w:rFonts w:ascii="Helvetica Neue" w:eastAsia="Times New Roman" w:hAnsi="Helvetica Neue" w:cs="Times New Roman"/>
+                <w:b/>
+                <w:bCs/>
+                <w:color w:val="000000"/>
+                <w:sz w:val="20"/>
+                <w:szCs w:val="20"/>
+              </w:rPr>
+              <w:t>inst</w:t>
+            </w:r>
+            <w:r>
+              <w:rPr>
+                <w:rFonts w:ascii="Helvetica Neue" w:eastAsia="Times New Roman" w:hAnsi="Helvetica Neue" w:cs="Times New Roman"/>
+                <w:b/>
+                <w:bCs/>
+                <w:color w:val="000000"/>
+                <w:sz w:val="20"/>
+                <w:szCs w:val="20"/>
+              </w:rPr>
+              <w:t>2</w:t>
+            </w:r>
+            <w:r>
+              <w:rPr>
+                <w:rFonts w:ascii="Helvetica Neue" w:eastAsia="Times New Roman" w:hAnsi="Helvetica Neue" w:cs="Times New Roman"/>
+                <w:b/>
+                <w:bCs/>
+                <w:color w:val="000000"/>
+                <w:sz w:val="20"/>
+                <w:szCs w:val="20"/>
+              </w:rPr>
+              <w:t>.asp</w:t>
+            </w:r>
+          </w:p>
+        </w:tc>
+        <w:tc>
+          <w:tcPr>
+            <w:tcW w:w="2415" w:type="dxa"/>
+            <w:tcBorders>
+              <w:top w:val="single" w:sz="6" w:space="0" w:color="000000"/>
+              <w:left w:val="single" w:sz="6" w:space="0" w:color="000000"/>
+              <w:bottom w:val="single" w:sz="6" w:space="0" w:color="000000"/>
+              <w:right w:val="single" w:sz="6" w:space="0" w:color="000000"/>
+            </w:tcBorders>
+            <w:shd w:val="clear" w:color="auto" w:fill="EBEBEB"/>
+            <w:tcMar>
+              <w:top w:w="60" w:type="dxa"/>
+              <w:left w:w="60" w:type="dxa"/>
+              <w:bottom w:w="60" w:type="dxa"/>
+              <w:right w:w="60" w:type="dxa"/>
+            </w:tcMar>
+            <w:hideMark/>
+          </w:tcPr>
+          <w:p>
+            <w:pPr>
+              <w:rPr>
+                <w:rFonts w:ascii="Helvetica" w:eastAsia="Times New Roman" w:hAnsi="Helvetica" w:cs="Times New Roman"/>
+                <w:sz w:val="18"/>
+                <w:szCs w:val="18"/>
+              </w:rPr>
+            </w:pPr>
+            <w:r>
+              <w:rPr>
+                <w:rFonts w:ascii="Helvetica" w:eastAsia="Times New Roman" w:hAnsi="Helvetica" w:cs="Times New Roman"/>
+                <w:sz w:val="18"/>
+                <w:szCs w:val="18"/>
+              </w:rPr>
+              <w:t>1</w:t>
+            </w:r>
+            <w:r>
+              <w:rPr>
+                <w:rFonts w:ascii="Helvetica" w:eastAsia="Times New Roman" w:hAnsi="Helvetica" w:cs="Times New Roman"/>
+                <w:sz w:val="18"/>
+                <w:szCs w:val="18"/>
+              </w:rPr>
+              <w:t>2</w:t>
+            </w:r>
+          </w:p>
+        </w:tc>
+        <w:tc>
+          <w:tcPr>
+            <w:tcW w:w="4378" w:type="dxa"/>
+            <w:tcBorders>
+              <w:top w:val="single" w:sz="6" w:space="0" w:color="000000"/>
+              <w:left w:val="single" w:sz="6" w:space="0" w:color="000000"/>
+              <w:bottom w:val="single" w:sz="6" w:space="0" w:color="000000"/>
+              <w:right w:val="single" w:sz="6" w:space="0" w:color="000000"/>
+            </w:tcBorders>
+            <w:shd w:val="clear" w:color="auto" w:fill="EBEBEB"/>
+            <w:tcMar>
+              <w:top w:w="60" w:type="dxa"/>
+              <w:left w:w="60" w:type="dxa"/>
+              <w:bottom w:w="60" w:type="dxa"/>
+              <w:right w:w="60" w:type="dxa"/>
+            </w:tcMar>
+            <w:hideMark/>
+          </w:tcPr>
+          <w:p>
+            <w:pPr>
+              <w:rPr>
+                <w:rFonts w:ascii="Helvetica" w:eastAsia="Times New Roman" w:hAnsi="Helvetica" w:cs="Times New Roman"/>
+                <w:sz w:val="18"/>
+                <w:szCs w:val="18"/>
+              </w:rPr>
+            </w:pPr>
+            <w:r>
+              <w:rPr>
+                <w:rFonts w:ascii="Helvetica" w:eastAsia="Times New Roman" w:hAnsi="Helvetica" w:cs="Times New Roman"/>
+                <w:sz w:val="18"/>
+                <w:szCs w:val="18"/>
+              </w:rPr>
+              <w:t>Working!</w:t>
+            </w:r>
+          </w:p>
+        </w:tc>
+      </w:tr>
+      <w:tr>
+        <w:trPr>
+          <w:trHeight w:val="359"/>
+        </w:trPr>
+        <w:tc>
+          <w:tcPr>
+            <w:tcW w:w="2855" w:type="dxa"/>
+            <w:tcBorders>
+              <w:top w:val="single" w:sz="6" w:space="0" w:color="000000"/>
+              <w:left w:val="single" w:sz="6" w:space="0" w:color="000000"/>
+              <w:bottom w:val="single" w:sz="6" w:space="0" w:color="000000"/>
+              <w:right w:val="single" w:sz="6" w:space="0" w:color="000000"/>
+            </w:tcBorders>
+            <w:shd w:val="clear" w:color="auto" w:fill="DCDEDD"/>
+            <w:tcMar>
+              <w:top w:w="60" w:type="dxa"/>
+              <w:left w:w="60" w:type="dxa"/>
+              <w:bottom w:w="60" w:type="dxa"/>
+              <w:right w:w="60" w:type="dxa"/>
+            </w:tcMar>
+            <w:hideMark/>
+          </w:tcPr>
+          <w:p>
+            <w:pPr>
+              <w:rPr>
+                <w:rFonts w:ascii="Helvetica Neue" w:eastAsia="Times New Roman" w:hAnsi="Helvetica Neue" w:cs="Times New Roman"/>
+                <w:b/>
+                <w:bCs/>
+                <w:color w:val="000000"/>
+                <w:sz w:val="20"/>
+                <w:szCs w:val="20"/>
+              </w:rPr>
+            </w:pPr>
+            <w:r>
+              <w:rPr>
+                <w:rFonts w:ascii="Helvetica Neue" w:eastAsia="Times New Roman" w:hAnsi="Helvetica Neue" w:cs="Times New Roman"/>
+                <w:b/>
+                <w:bCs/>
+                <w:color w:val="000000"/>
+                <w:sz w:val="20"/>
+                <w:szCs w:val="20"/>
+              </w:rPr>
+              <w:t>inst</w:t>
+            </w:r>
+            <w:r>
+              <w:rPr>
+                <w:rFonts w:ascii="Helvetica Neue" w:eastAsia="Times New Roman" w:hAnsi="Helvetica Neue" w:cs="Times New Roman"/>
+                <w:b/>
+                <w:bCs/>
+                <w:color w:val="000000"/>
+                <w:sz w:val="20"/>
+                <w:szCs w:val="20"/>
+              </w:rPr>
+              <w:t>3</w:t>
+            </w:r>
+            <w:r>
+              <w:rPr>
+                <w:rFonts w:ascii="Helvetica Neue" w:eastAsia="Times New Roman" w:hAnsi="Helvetica Neue" w:cs="Times New Roman"/>
+                <w:b/>
+                <w:bCs/>
+                <w:color w:val="000000"/>
+                <w:sz w:val="20"/>
+                <w:szCs w:val="20"/>
+              </w:rPr>
+              <w:t>.asp</w:t>
+            </w:r>
+          </w:p>
+        </w:tc>
+        <w:tc>
+          <w:tcPr>
+            <w:tcW w:w="2415" w:type="dxa"/>
+            <w:tcBorders>
+              <w:top w:val="single" w:sz="6" w:space="0" w:color="000000"/>
+              <w:left w:val="single" w:sz="6" w:space="0" w:color="000000"/>
+              <w:bottom w:val="single" w:sz="6" w:space="0" w:color="000000"/>
+              <w:right w:val="single" w:sz="6" w:space="0" w:color="000000"/>
+            </w:tcBorders>
+            <w:tcMar>
+              <w:top w:w="60" w:type="dxa"/>
+              <w:left w:w="60" w:type="dxa"/>
+              <w:bottom w:w="60" w:type="dxa"/>
+              <w:right w:w="60" w:type="dxa"/>
+            </w:tcMar>
+            <w:hideMark/>
+          </w:tcPr>
+          <w:p>
+            <w:pPr>
+              <w:rPr>
+                <w:rFonts w:ascii="Helvetica" w:eastAsia="Times New Roman" w:hAnsi="Helvetica" w:cs="Times New Roman"/>
+                <w:sz w:val="18"/>
+                <w:szCs w:val="18"/>
+              </w:rPr>
+            </w:pPr>
+            <w:r>
+              <w:rPr>
+                <w:rFonts w:ascii="Helvetica" w:eastAsia="Times New Roman" w:hAnsi="Helvetica" w:cs="Times New Roman"/>
+                <w:sz w:val="18"/>
+                <w:szCs w:val="18"/>
+              </w:rPr>
+              <w:t>8</w:t>
+            </w:r>
+          </w:p>
+        </w:tc>
+        <w:tc>
+          <w:tcPr>
+            <w:tcW w:w="4378" w:type="dxa"/>
+            <w:tcBorders>
+              <w:top w:val="single" w:sz="6" w:space="0" w:color="000000"/>
+              <w:left w:val="single" w:sz="6" w:space="0" w:color="000000"/>
+              <w:bottom w:val="single" w:sz="6" w:space="0" w:color="000000"/>
+              <w:right w:val="single" w:sz="6" w:space="0" w:color="000000"/>
+            </w:tcBorders>
+            <w:tcMar>
+              <w:top w:w="60" w:type="dxa"/>
+              <w:left w:w="60" w:type="dxa"/>
+              <w:bottom w:w="60" w:type="dxa"/>
+              <w:right w:w="60" w:type="dxa"/>
+            </w:tcMar>
+            <w:hideMark/>
+          </w:tcPr>
+          <w:p>
+            <w:pPr>
+              <w:rPr>
+                <w:rFonts w:ascii="Helvetica" w:eastAsia="Times New Roman" w:hAnsi="Helvetica" w:cs="Times New Roman"/>
+                <w:sz w:val="18"/>
+                <w:szCs w:val="18"/>
+              </w:rPr>
+            </w:pPr>
+            <w:r>
+              <w:rPr>
+                <w:rFonts w:ascii="Helvetica" w:eastAsia="Times New Roman" w:hAnsi="Helvetica" w:cs="Times New Roman"/>
+                <w:sz w:val="18"/>
+                <w:szCs w:val="18"/>
+              </w:rPr>
+              <w:t>Working!</w:t>
+            </w:r>
+          </w:p>
+        </w:tc>
+      </w:tr>
+      <w:tr>
+        <w:trPr>
+          <w:trHeight w:val="359"/>
+        </w:trPr>
+        <w:tc>
+          <w:tcPr>
+            <w:tcW w:w="2855" w:type="dxa"/>
+            <w:tcBorders>
+              <w:top w:val="single" w:sz="6" w:space="0" w:color="000000"/>
+              <w:left w:val="single" w:sz="6" w:space="0" w:color="000000"/>
+              <w:bottom w:val="single" w:sz="6" w:space="0" w:color="000000"/>
+              <w:right w:val="single" w:sz="6" w:space="0" w:color="000000"/>
+            </w:tcBorders>
+            <w:shd w:val="clear" w:color="auto" w:fill="DCDEDD"/>
+            <w:tcMar>
+              <w:top w:w="60" w:type="dxa"/>
+              <w:left w:w="60" w:type="dxa"/>
+              <w:bottom w:w="60" w:type="dxa"/>
+              <w:right w:w="60" w:type="dxa"/>
+            </w:tcMar>
+            <w:hideMark/>
+          </w:tcPr>
+          <w:p>
+            <w:pPr>
+              <w:rPr>
+                <w:rFonts w:ascii="Helvetica Neue" w:eastAsia="Times New Roman" w:hAnsi="Helvetica Neue" w:cs="Times New Roman"/>
+                <w:b/>
+                <w:bCs/>
+                <w:color w:val="000000"/>
+                <w:sz w:val="20"/>
+                <w:szCs w:val="20"/>
+              </w:rPr>
+            </w:pPr>
+            <w:r>
+              <w:rPr>
+                <w:rFonts w:ascii="Helvetica Neue" w:eastAsia="Times New Roman" w:hAnsi="Helvetica Neue" w:cs="Times New Roman"/>
+                <w:b/>
+                <w:bCs/>
+                <w:color w:val="000000"/>
+                <w:sz w:val="20"/>
+                <w:szCs w:val="20"/>
+              </w:rPr>
+              <w:t>inst</w:t>
+            </w:r>
+            <w:r>
+              <w:rPr>
+                <w:rFonts w:ascii="Helvetica Neue" w:eastAsia="Times New Roman" w:hAnsi="Helvetica Neue" w:cs="Times New Roman"/>
+                <w:b/>
+                <w:bCs/>
+                <w:color w:val="000000"/>
+                <w:sz w:val="20"/>
+                <w:szCs w:val="20"/>
+              </w:rPr>
+              <w:t>4</w:t>
+            </w:r>
+            <w:r>
+              <w:rPr>
+                <w:rFonts w:ascii="Helvetica Neue" w:eastAsia="Times New Roman" w:hAnsi="Helvetica Neue" w:cs="Times New Roman"/>
+                <w:b/>
+                <w:bCs/>
+                <w:color w:val="000000"/>
+                <w:sz w:val="20"/>
+                <w:szCs w:val="20"/>
+              </w:rPr>
+              <w:t>.asp</w:t>
+            </w:r>
+          </w:p>
+        </w:tc>
+        <w:tc>
+          <w:tcPr>
+            <w:tcW w:w="2415" w:type="dxa"/>
+            <w:tcBorders>
+              <w:top w:val="single" w:sz="6" w:space="0" w:color="000000"/>
+              <w:left w:val="single" w:sz="6" w:space="0" w:color="000000"/>
+              <w:bottom w:val="single" w:sz="6" w:space="0" w:color="000000"/>
+              <w:right w:val="single" w:sz="6" w:space="0" w:color="000000"/>
+            </w:tcBorders>
+            <w:shd w:val="clear" w:color="auto" w:fill="EBEBEB"/>
+            <w:tcMar>
+              <w:top w:w="60" w:type="dxa"/>
+              <w:left w:w="60" w:type="dxa"/>
+              <w:bottom w:w="60" w:type="dxa"/>
+              <w:right w:w="60" w:type="dxa"/>
+            </w:tcMar>
+            <w:hideMark/>
+          </w:tcPr>
+          <w:p>
+            <w:pPr>
+              <w:rPr>
+                <w:rFonts w:ascii="Helvetica" w:eastAsia="Times New Roman" w:hAnsi="Helvetica" w:cs="Times New Roman"/>
+                <w:sz w:val="18"/>
+                <w:szCs w:val="18"/>
+              </w:rPr>
+            </w:pPr>
+            <w:bookmarkStart w:id="0" w:name="_GoBack"/>
+            <w:bookmarkEnd w:id="0"/>
+          </w:p>
+        </w:tc>
+        <w:tc>
+          <w:tcPr>
+            <w:tcW w:w="4378" w:type="dxa"/>
+            <w:tcBorders>
+              <w:top w:val="single" w:sz="6" w:space="0" w:color="000000"/>
+              <w:left w:val="single" w:sz="6" w:space="0" w:color="000000"/>
+              <w:bottom w:val="single" w:sz="6" w:space="0" w:color="000000"/>
+              <w:right w:val="single" w:sz="6" w:space="0" w:color="000000"/>
+            </w:tcBorders>
+            <w:shd w:val="clear" w:color="auto" w:fill="EBEBEB"/>
+            <w:tcMar>
+              <w:top w:w="60" w:type="dxa"/>
+              <w:left w:w="60" w:type="dxa"/>
+              <w:bottom w:w="60" w:type="dxa"/>
+              <w:right w:w="60" w:type="dxa"/>
+            </w:tcMar>
+            <w:hideMark/>
+          </w:tcPr>
+          <w:p>
+            <w:pPr>
+              <w:rPr>
+                <w:rFonts w:ascii="Helvetica" w:eastAsia="Times New Roman" w:hAnsi="Helvetica" w:cs="Times New Roman"/>
+                <w:sz w:val="18"/>
+                <w:szCs w:val="18"/>
+              </w:rPr>
+            </w:pPr>
+            <w:r>
+              <w:rPr>
+                <w:rFonts w:ascii="Helvetica" w:eastAsia="Times New Roman" w:hAnsi="Helvetica" w:cs="Times New Roman"/>
+                <w:sz w:val="18"/>
+                <w:szCs w:val="18"/>
+              </w:rPr>
+              <w:t xml:space="preserve">Working! (with a few changes to </w:t>
+            </w:r>
+            <w:proofErr w:type="gramStart"/>
+            <w:r>
+              <w:rPr>
+                <w:rFonts w:ascii="Helvetica" w:eastAsia="Times New Roman" w:hAnsi="Helvetica" w:cs="Times New Roman"/>
+                <w:sz w:val="18"/>
+                <w:szCs w:val="18"/>
+              </w:rPr>
+              <w:t>shorted</w:t>
+            </w:r>
+            <w:proofErr w:type="gramEnd"/>
+            <w:r>
+              <w:rPr>
+                <w:rFonts w:ascii="Helvetica" w:eastAsia="Times New Roman" w:hAnsi="Helvetica" w:cs="Times New Roman"/>
+                <w:sz w:val="18"/>
+                <w:szCs w:val="18"/>
+              </w:rPr>
+              <w:t xml:space="preserve"> the time)</w:t>
+            </w:r>
+          </w:p>
+        </w:tc>
+      </w:tr>
+      <w:tr>
+        <w:trPr>
+          <w:trHeight w:val="359"/>
+        </w:trPr>
+        <w:tc>
+          <w:tcPr>
+            <w:tcW w:w="2855" w:type="dxa"/>
+            <w:tcBorders>
+              <w:top w:val="single" w:sz="6" w:space="0" w:color="000000"/>
+              <w:left w:val="single" w:sz="6" w:space="0" w:color="000000"/>
+              <w:bottom w:val="single" w:sz="6" w:space="0" w:color="000000"/>
+              <w:right w:val="single" w:sz="6" w:space="0" w:color="000000"/>
+            </w:tcBorders>
+            <w:shd w:val="clear" w:color="auto" w:fill="DCDEDD"/>
+            <w:tcMar>
+              <w:top w:w="60" w:type="dxa"/>
+              <w:left w:w="60" w:type="dxa"/>
+              <w:bottom w:w="60" w:type="dxa"/>
+              <w:right w:w="60" w:type="dxa"/>
+            </w:tcMar>
+            <w:hideMark/>
+          </w:tcPr>
+          <w:p>
+            <w:pPr>
+              <w:rPr>
+                <w:rFonts w:ascii="Helvetica Neue" w:eastAsia="Times New Roman" w:hAnsi="Helvetica Neue" w:cs="Times New Roman"/>
+                <w:b/>
+                <w:bCs/>
+                <w:color w:val="000000"/>
+                <w:sz w:val="20"/>
+                <w:szCs w:val="20"/>
+              </w:rPr>
+            </w:pPr>
+            <w:r>
+              <w:rPr>
+                <w:rFonts w:ascii="Helvetica Neue" w:eastAsia="Times New Roman" w:hAnsi="Helvetica Neue" w:cs="Times New Roman"/>
+                <w:b/>
+                <w:bCs/>
+                <w:color w:val="000000"/>
+                <w:sz w:val="20"/>
+                <w:szCs w:val="20"/>
+              </w:rPr>
+              <w:t>inst</w:t>
+            </w:r>
+            <w:r>
+              <w:rPr>
+                <w:rFonts w:ascii="Helvetica Neue" w:eastAsia="Times New Roman" w:hAnsi="Helvetica Neue" w:cs="Times New Roman"/>
+                <w:b/>
+                <w:bCs/>
+                <w:color w:val="000000"/>
+                <w:sz w:val="20"/>
+                <w:szCs w:val="20"/>
+              </w:rPr>
+              <w:t>5</w:t>
+            </w:r>
+            <w:r>
+              <w:rPr>
+                <w:rFonts w:ascii="Helvetica Neue" w:eastAsia="Times New Roman" w:hAnsi="Helvetica Neue" w:cs="Times New Roman"/>
+                <w:b/>
+                <w:bCs/>
+                <w:color w:val="000000"/>
+                <w:sz w:val="20"/>
+                <w:szCs w:val="20"/>
+              </w:rPr>
+              <w:t>.asp</w:t>
+            </w:r>
+          </w:p>
+        </w:tc>
+        <w:tc>
+          <w:tcPr>
+            <w:tcW w:w="2415" w:type="dxa"/>
+            <w:tcBorders>
+              <w:top w:val="single" w:sz="6" w:space="0" w:color="000000"/>
+              <w:left w:val="single" w:sz="6" w:space="0" w:color="000000"/>
+              <w:bottom w:val="single" w:sz="6" w:space="0" w:color="000000"/>
+              <w:right w:val="single" w:sz="6" w:space="0" w:color="000000"/>
+            </w:tcBorders>
+            <w:tcMar>
+              <w:top w:w="60" w:type="dxa"/>
+              <w:left w:w="60" w:type="dxa"/>
+              <w:bottom w:w="60" w:type="dxa"/>
+              <w:right w:w="60" w:type="dxa"/>
+            </w:tcMar>
+            <w:hideMark/>
+          </w:tcPr>
+          <w:p>
+            <w:pPr>
+              <w:rPr>
+                <w:rFonts w:ascii="Helvetica" w:eastAsia="Times New Roman" w:hAnsi="Helvetica" w:cs="Times New Roman"/>
+                <w:sz w:val="18"/>
+                <w:szCs w:val="18"/>
+              </w:rPr>
+            </w:pPr>
+            <w:r>
+              <w:rPr>
+                <w:rFonts w:ascii="Helvetica" w:eastAsia="Times New Roman" w:hAnsi="Helvetica" w:cs="Times New Roman"/>
+                <w:sz w:val="18"/>
+                <w:szCs w:val="18"/>
+              </w:rPr>
+              <w:t>7</w:t>
+            </w:r>
+          </w:p>
+        </w:tc>
+        <w:tc>
+          <w:tcPr>
+            <w:tcW w:w="4378" w:type="dxa"/>
+            <w:tcBorders>
+              <w:top w:val="single" w:sz="6" w:space="0" w:color="000000"/>
+              <w:left w:val="single" w:sz="6" w:space="0" w:color="000000"/>
+              <w:bottom w:val="single" w:sz="6" w:space="0" w:color="000000"/>
+              <w:right w:val="single" w:sz="6" w:space="0" w:color="000000"/>
+            </w:tcBorders>
+            <w:tcMar>
+              <w:top w:w="60" w:type="dxa"/>
+              <w:left w:w="60" w:type="dxa"/>
+              <w:bottom w:w="60" w:type="dxa"/>
+              <w:right w:w="60" w:type="dxa"/>
+            </w:tcMar>
+            <w:hideMark/>
+          </w:tcPr>
+          <w:p>
+            <w:pPr>
+              <w:rPr>
+                <w:rFonts w:ascii="Helvetica" w:eastAsia="Times New Roman" w:hAnsi="Helvetica" w:cs="Times New Roman"/>
+                <w:sz w:val="18"/>
+                <w:szCs w:val="18"/>
+              </w:rPr>
+            </w:pPr>
+            <w:r>
+              <w:rPr>
+                <w:rFonts w:ascii="Helvetica" w:eastAsia="Times New Roman" w:hAnsi="Helvetica" w:cs="Times New Roman"/>
+                <w:sz w:val="18"/>
+                <w:szCs w:val="18"/>
+              </w:rPr>
+              <w:t>Working!</w:t>
             </w:r>
           </w:p>
         </w:tc>

</xml_diff>